<commit_message>
week 5 and reformatting
</commit_message>
<xml_diff>
--- a/oppimispaivakirja/Oppimispäiväkirja.docx
+++ b/oppimispaivakirja/Oppimispäiväkirja.docx
@@ -290,7 +290,7 @@
                         </a:ln>
                         <a:extLst>
                           <a:ext uri="{909E8E84-426E-40dd-AFC4-6F175D3DCCD1}">
-                            <a14:hiddenFill xmlns:arto="http://schemas.microsoft.com/office/word/2006/arto" xmlns="" xmlns:mo="http://schemas.microsoft.com/office/mac/office/2008/main" xmlns:mv="urn:schemas-microsoft-com:mac:vml" xmlns:o="urn:schemas-microsoft-com:office:office" xmlns:v="urn:schemas-microsoft-com:vml" xmlns:w10="urn:schemas-microsoft-com:office:word" xmlns:w="http://schemas.openxmlformats.org/wordprocessingml/2006/main" xmlns:a14="http://schemas.microsoft.com/office/drawing/2010/main" xmlns:c="http://schemas.openxmlformats.org/drawingml/2006/chart" xmlns:adec="http://schemas.microsoft.com/office/drawing/2017/decorative" xmlns:pic="http://schemas.openxmlformats.org/drawingml/2006/picture">
+                            <a14:hiddenFill xmlns:pic="http://schemas.openxmlformats.org/drawingml/2006/picture" xmlns:adec="http://schemas.microsoft.com/office/drawing/2017/decorative" xmlns:c="http://schemas.openxmlformats.org/drawingml/2006/chart" xmlns:a14="http://schemas.microsoft.com/office/drawing/2010/main" xmlns:w="http://schemas.openxmlformats.org/wordprocessingml/2006/main" xmlns:w10="urn:schemas-microsoft-com:office:word" xmlns:v="urn:schemas-microsoft-com:vml" xmlns:o="urn:schemas-microsoft-com:office:office" xmlns:mv="urn:schemas-microsoft-com:mac:vml" xmlns:mo="http://schemas.microsoft.com/office/mac/office/2008/main" xmlns="" xmlns:arto="http://schemas.microsoft.com/office/word/2006/arto">
                               <a:noFill/>
                             </a14:hiddenFill>
                           </a:ext>
@@ -680,7 +680,47 @@
         <w:br/>
       </w:r>
       <w:r>
-        <w:t xml:space="preserve">Tehtävässä luodaan muuttuja numberToGuess käyttäen javan math-kirjaston random operaatiota. Operaatiolle määritetään minimi- ja maksimiarvot muuttujilla min ja max, jolloin voidaan helposti muokata arvauspelin haastavuutta. Käyttäjän syötettä kysytään scanner-kirjaston avulla ja tallennetaan käyttäjän antama vastaus muuttujaan. Tätä muuttujaa sen jälkeen verrataan </w:t>
+        <w:t xml:space="preserve">Tehtävässä luodaan muuttuja </w:t>
+      </w:r>
+      <w:proofErr w:type="spellStart"/>
+      <w:r>
+        <w:t>numberToGuess</w:t>
+      </w:r>
+      <w:proofErr w:type="spellEnd"/>
+      <w:r>
+        <w:t xml:space="preserve"> käyttäen </w:t>
+      </w:r>
+      <w:proofErr w:type="spellStart"/>
+      <w:r>
+        <w:t>javan</w:t>
+      </w:r>
+      <w:proofErr w:type="spellEnd"/>
+      <w:r>
+        <w:t xml:space="preserve"> </w:t>
+      </w:r>
+      <w:proofErr w:type="spellStart"/>
+      <w:r>
+        <w:t>math</w:t>
+      </w:r>
+      <w:proofErr w:type="spellEnd"/>
+      <w:r>
+        <w:t xml:space="preserve">-kirjaston random operaatiota. Operaatiolle määritetään minimi- ja maksimiarvot muuttujilla min ja </w:t>
+      </w:r>
+      <w:proofErr w:type="spellStart"/>
+      <w:r>
+        <w:t>max</w:t>
+      </w:r>
+      <w:proofErr w:type="spellEnd"/>
+      <w:r>
+        <w:t xml:space="preserve">, jolloin voidaan helposti muokata arvauspelin haastavuutta. Käyttäjän syötettä kysytään </w:t>
+      </w:r>
+      <w:proofErr w:type="spellStart"/>
+      <w:r>
+        <w:t>scanner</w:t>
+      </w:r>
+      <w:proofErr w:type="spellEnd"/>
+      <w:r>
+        <w:t xml:space="preserve">-kirjaston avulla ja tallennetaan käyttäjän antama vastaus muuttujaan. Tätä muuttujaa sen jälkeen verrataan </w:t>
       </w:r>
       <w:r>
         <w:t>random operaattorilla generoituun lukuun ja tämän perusteella annetaan vihje käyttäjälle, onko generoitu luku pienempi vai isompi kuin käyttäjän arvaama luku. Mikäli käyttäjä arvaa luvun kerrotaan hänelle tästä. Mikäli käyttäjä ei arvaa lukua oikein yritysmäärän sisällä niin tulostetaan oikea luku käyttäjälle näkyviin.</w:t>
@@ -742,67 +782,177 @@
         <w:rPr>
           <w:lang w:val="en-US"/>
         </w:rPr>
-        <w:t>import java.util.Scanner;</w:t>
-      </w:r>
-    </w:p>
-    <w:p>
-      <w:pPr>
-        <w:rPr>
-          <w:lang w:val="en-US"/>
-        </w:rPr>
-      </w:pPr>
-    </w:p>
-    <w:p>
-      <w:pPr>
-        <w:rPr>
-          <w:lang w:val="en-US"/>
-        </w:rPr>
-      </w:pPr>
-      <w:r>
-        <w:rPr>
-          <w:lang w:val="en-US"/>
-        </w:rPr>
-        <w:t>public class NumberGuessingGame {</w:t>
-      </w:r>
-    </w:p>
-    <w:p>
-      <w:pPr>
-        <w:rPr>
-          <w:lang w:val="en-US"/>
-        </w:rPr>
-      </w:pPr>
-      <w:r>
-        <w:rPr>
-          <w:lang w:val="en-US"/>
-        </w:rPr>
-        <w:t>    public static void main(String[] args) {</w:t>
-      </w:r>
-    </w:p>
-    <w:p>
-      <w:pPr>
-        <w:rPr>
-          <w:lang w:val="en-US"/>
-        </w:rPr>
-      </w:pPr>
-      <w:r>
-        <w:rPr>
-          <w:lang w:val="en-US"/>
-        </w:rPr>
-        <w:t>        Scanner scanner = new Scanner(System.in);</w:t>
-      </w:r>
-    </w:p>
-    <w:p>
-      <w:pPr>
-        <w:rPr>
-          <w:lang w:val="en-US"/>
-        </w:rPr>
-      </w:pPr>
-      <w:r>
-        <w:rPr>
-          <w:lang w:val="en-US"/>
-        </w:rPr>
-        <w:t>        int min = 1;</w:t>
-      </w:r>
+        <w:t xml:space="preserve">import </w:t>
+      </w:r>
+      <w:proofErr w:type="spellStart"/>
+      <w:proofErr w:type="gramStart"/>
+      <w:r>
+        <w:rPr>
+          <w:lang w:val="en-US"/>
+        </w:rPr>
+        <w:t>java.util</w:t>
+      </w:r>
+      <w:proofErr w:type="gramEnd"/>
+      <w:r>
+        <w:rPr>
+          <w:lang w:val="en-US"/>
+        </w:rPr>
+        <w:t>.Scanner</w:t>
+      </w:r>
+      <w:proofErr w:type="spellEnd"/>
+      <w:r>
+        <w:rPr>
+          <w:lang w:val="en-US"/>
+        </w:rPr>
+        <w:t>;</w:t>
+      </w:r>
+    </w:p>
+    <w:p>
+      <w:pPr>
+        <w:rPr>
+          <w:lang w:val="en-US"/>
+        </w:rPr>
+      </w:pPr>
+    </w:p>
+    <w:p>
+      <w:pPr>
+        <w:rPr>
+          <w:lang w:val="en-US"/>
+        </w:rPr>
+      </w:pPr>
+      <w:proofErr w:type="gramStart"/>
+      <w:r>
+        <w:rPr>
+          <w:lang w:val="en-US"/>
+        </w:rPr>
+        <w:t>public</w:t>
+      </w:r>
+      <w:proofErr w:type="gramEnd"/>
+      <w:r>
+        <w:rPr>
+          <w:lang w:val="en-US"/>
+        </w:rPr>
+        <w:t xml:space="preserve"> class </w:t>
+      </w:r>
+      <w:proofErr w:type="spellStart"/>
+      <w:r>
+        <w:rPr>
+          <w:lang w:val="en-US"/>
+        </w:rPr>
+        <w:t>NumberGuessingGame</w:t>
+      </w:r>
+      <w:proofErr w:type="spellEnd"/>
+      <w:r>
+        <w:rPr>
+          <w:lang w:val="en-US"/>
+        </w:rPr>
+        <w:t xml:space="preserve"> {</w:t>
+      </w:r>
+    </w:p>
+    <w:p>
+      <w:pPr>
+        <w:rPr>
+          <w:lang w:val="en-US"/>
+        </w:rPr>
+      </w:pPr>
+      <w:r>
+        <w:rPr>
+          <w:lang w:val="en-US"/>
+        </w:rPr>
+        <w:t xml:space="preserve">    public static void </w:t>
+      </w:r>
+      <w:proofErr w:type="gramStart"/>
+      <w:r>
+        <w:rPr>
+          <w:lang w:val="en-US"/>
+        </w:rPr>
+        <w:t>main(</w:t>
+      </w:r>
+      <w:proofErr w:type="gramEnd"/>
+      <w:r>
+        <w:rPr>
+          <w:lang w:val="en-US"/>
+        </w:rPr>
+        <w:t xml:space="preserve">String[] </w:t>
+      </w:r>
+      <w:proofErr w:type="spellStart"/>
+      <w:proofErr w:type="gramStart"/>
+      <w:r>
+        <w:rPr>
+          <w:lang w:val="en-US"/>
+        </w:rPr>
+        <w:t>args</w:t>
+      </w:r>
+      <w:proofErr w:type="spellEnd"/>
+      <w:r>
+        <w:rPr>
+          <w:lang w:val="en-US"/>
+        </w:rPr>
+        <w:t>) {</w:t>
+      </w:r>
+      <w:proofErr w:type="gramEnd"/>
+    </w:p>
+    <w:p>
+      <w:pPr>
+        <w:rPr>
+          <w:lang w:val="en-US"/>
+        </w:rPr>
+      </w:pPr>
+      <w:r>
+        <w:rPr>
+          <w:lang w:val="en-US"/>
+        </w:rPr>
+        <w:t xml:space="preserve">        Scanner </w:t>
+      </w:r>
+      <w:proofErr w:type="spellStart"/>
+      <w:r>
+        <w:rPr>
+          <w:lang w:val="en-US"/>
+        </w:rPr>
+        <w:t>scanner</w:t>
+      </w:r>
+      <w:proofErr w:type="spellEnd"/>
+      <w:r>
+        <w:rPr>
+          <w:lang w:val="en-US"/>
+        </w:rPr>
+        <w:t xml:space="preserve"> = new </w:t>
+      </w:r>
+      <w:proofErr w:type="gramStart"/>
+      <w:r>
+        <w:rPr>
+          <w:lang w:val="en-US"/>
+        </w:rPr>
+        <w:t>Scanner(</w:t>
+      </w:r>
+      <w:proofErr w:type="gramEnd"/>
+      <w:r>
+        <w:rPr>
+          <w:lang w:val="en-US"/>
+        </w:rPr>
+        <w:t>System.in);</w:t>
+      </w:r>
+    </w:p>
+    <w:p>
+      <w:pPr>
+        <w:rPr>
+          <w:lang w:val="en-US"/>
+        </w:rPr>
+      </w:pPr>
+      <w:r>
+        <w:rPr>
+          <w:lang w:val="en-US"/>
+        </w:rPr>
+        <w:t xml:space="preserve">        int min = </w:t>
+      </w:r>
+      <w:proofErr w:type="gramStart"/>
+      <w:r>
+        <w:rPr>
+          <w:lang w:val="en-US"/>
+        </w:rPr>
+        <w:t>1;</w:t>
+      </w:r>
+      <w:proofErr w:type="gramEnd"/>
     </w:p>
     <w:p>
       <w:pPr>
@@ -815,191 +965,563 @@
           <w:lang w:val="en-US"/>
         </w:rPr>
         <w:lastRenderedPageBreak/>
-        <w:t>        int max = 100;</w:t>
-      </w:r>
-    </w:p>
-    <w:p>
-      <w:pPr>
-        <w:rPr>
-          <w:lang w:val="en-US"/>
-        </w:rPr>
-      </w:pPr>
-      <w:r>
-        <w:rPr>
-          <w:lang w:val="en-US"/>
-        </w:rPr>
-        <w:t>        int numberToGuess = (int) (Math.random() * max) + min;</w:t>
-      </w:r>
-    </w:p>
-    <w:p>
-      <w:pPr>
-        <w:rPr>
-          <w:lang w:val="en-US"/>
-        </w:rPr>
-      </w:pPr>
-      <w:r>
-        <w:rPr>
-          <w:lang w:val="en-US"/>
-        </w:rPr>
-        <w:t>        int maxnumberOfTries = 7;</w:t>
-      </w:r>
-    </w:p>
-    <w:p>
-      <w:pPr>
-        <w:rPr>
-          <w:lang w:val="en-US"/>
-        </w:rPr>
-      </w:pPr>
-      <w:r>
-        <w:rPr>
-          <w:lang w:val="en-US"/>
-        </w:rPr>
-        <w:t>        int numberOfTries = 0;</w:t>
-      </w:r>
-    </w:p>
-    <w:p>
-      <w:pPr>
-        <w:rPr>
-          <w:lang w:val="en-US"/>
-        </w:rPr>
-      </w:pPr>
-      <w:r>
-        <w:rPr>
-          <w:lang w:val="en-US"/>
-        </w:rPr>
-        <w:t>        boolean hasGuessedCorrectly = false;</w:t>
-      </w:r>
-    </w:p>
-    <w:p>
-      <w:pPr>
-        <w:rPr>
-          <w:lang w:val="en-US"/>
-        </w:rPr>
-      </w:pPr>
-    </w:p>
-    <w:p>
-      <w:pPr>
-        <w:rPr>
-          <w:lang w:val="en-US"/>
-        </w:rPr>
-      </w:pPr>
-      <w:r>
-        <w:rPr>
-          <w:lang w:val="en-US"/>
-        </w:rPr>
-        <w:t>        while (numberOfTries &lt; maxnumberOfTries &amp;&amp; !hasGuessedCorrectly) {</w:t>
-      </w:r>
-    </w:p>
-    <w:p>
-      <w:pPr>
-        <w:rPr>
-          <w:lang w:val="en-US"/>
-        </w:rPr>
-      </w:pPr>
-      <w:r>
-        <w:rPr>
-          <w:lang w:val="en-US"/>
-        </w:rPr>
-        <w:t>            System.out.println("Guess the number between " + min + " and " + max + ":");</w:t>
-      </w:r>
-    </w:p>
-    <w:p>
-      <w:pPr>
-        <w:rPr>
-          <w:lang w:val="en-US"/>
-        </w:rPr>
-      </w:pPr>
-      <w:r>
-        <w:rPr>
-          <w:lang w:val="en-US"/>
-        </w:rPr>
-        <w:t>            int userGuess = scanner.nextInt();</w:t>
-      </w:r>
-    </w:p>
-    <w:p>
-      <w:pPr>
-        <w:rPr>
-          <w:lang w:val="en-US"/>
-        </w:rPr>
-      </w:pPr>
-      <w:r>
-        <w:rPr>
-          <w:lang w:val="en-US"/>
-        </w:rPr>
-        <w:t>            numberOfTries++;</w:t>
-      </w:r>
-    </w:p>
-    <w:p>
-      <w:pPr>
-        <w:rPr>
-          <w:lang w:val="en-US"/>
-        </w:rPr>
-      </w:pPr>
-    </w:p>
-    <w:p>
-      <w:pPr>
-        <w:rPr>
-          <w:lang w:val="en-US"/>
-        </w:rPr>
-      </w:pPr>
-      <w:r>
-        <w:rPr>
-          <w:lang w:val="en-US"/>
-        </w:rPr>
-        <w:t>            if (userGuess == numberToGuess) {</w:t>
-      </w:r>
-    </w:p>
-    <w:p>
-      <w:pPr>
-        <w:rPr>
-          <w:lang w:val="en-US"/>
-        </w:rPr>
-      </w:pPr>
-      <w:r>
-        <w:rPr>
-          <w:lang w:val="en-US"/>
-        </w:rPr>
-        <w:t>                hasGuessedCorrectly = true;</w:t>
-      </w:r>
-    </w:p>
-    <w:p>
-      <w:pPr>
-        <w:rPr>
-          <w:lang w:val="en-US"/>
-        </w:rPr>
-      </w:pPr>
-      <w:r>
-        <w:rPr>
-          <w:lang w:val="en-US"/>
-        </w:rPr>
-        <w:t>                System.out.println("Correct number.");</w:t>
-      </w:r>
-    </w:p>
-    <w:p>
-      <w:pPr>
-        <w:rPr>
-          <w:lang w:val="en-US"/>
-        </w:rPr>
-      </w:pPr>
-      <w:r>
-        <w:rPr>
-          <w:lang w:val="en-US"/>
-        </w:rPr>
-        <w:t>            } else if (userGuess &lt; numberToGuess) {</w:t>
-      </w:r>
-    </w:p>
-    <w:p>
-      <w:pPr>
-        <w:rPr>
-          <w:lang w:val="en-US"/>
-        </w:rPr>
-      </w:pPr>
-      <w:r>
-        <w:rPr>
-          <w:lang w:val="en-US"/>
-        </w:rPr>
-        <w:t>                System.out.println("The number is higher.");</w:t>
-      </w:r>
+        <w:t xml:space="preserve">        int max = </w:t>
+      </w:r>
+      <w:proofErr w:type="gramStart"/>
+      <w:r>
+        <w:rPr>
+          <w:lang w:val="en-US"/>
+        </w:rPr>
+        <w:t>100;</w:t>
+      </w:r>
+      <w:proofErr w:type="gramEnd"/>
+    </w:p>
+    <w:p>
+      <w:pPr>
+        <w:rPr>
+          <w:lang w:val="en-US"/>
+        </w:rPr>
+      </w:pPr>
+      <w:r>
+        <w:rPr>
+          <w:lang w:val="en-US"/>
+        </w:rPr>
+        <w:t xml:space="preserve">        int </w:t>
+      </w:r>
+      <w:proofErr w:type="spellStart"/>
+      <w:r>
+        <w:rPr>
+          <w:lang w:val="en-US"/>
+        </w:rPr>
+        <w:t>numberToGuess</w:t>
+      </w:r>
+      <w:proofErr w:type="spellEnd"/>
+      <w:r>
+        <w:rPr>
+          <w:lang w:val="en-US"/>
+        </w:rPr>
+        <w:t xml:space="preserve"> = (int) (</w:t>
+      </w:r>
+      <w:proofErr w:type="spellStart"/>
+      <w:r>
+        <w:rPr>
+          <w:lang w:val="en-US"/>
+        </w:rPr>
+        <w:t>Math.random</w:t>
+      </w:r>
+      <w:proofErr w:type="spellEnd"/>
+      <w:r>
+        <w:rPr>
+          <w:lang w:val="en-US"/>
+        </w:rPr>
+        <w:t xml:space="preserve">() * max) + </w:t>
+      </w:r>
+      <w:proofErr w:type="gramStart"/>
+      <w:r>
+        <w:rPr>
+          <w:lang w:val="en-US"/>
+        </w:rPr>
+        <w:t>min;</w:t>
+      </w:r>
+      <w:proofErr w:type="gramEnd"/>
+    </w:p>
+    <w:p>
+      <w:pPr>
+        <w:rPr>
+          <w:lang w:val="en-US"/>
+        </w:rPr>
+      </w:pPr>
+      <w:r>
+        <w:rPr>
+          <w:lang w:val="en-US"/>
+        </w:rPr>
+        <w:t xml:space="preserve">        int </w:t>
+      </w:r>
+      <w:proofErr w:type="spellStart"/>
+      <w:r>
+        <w:rPr>
+          <w:lang w:val="en-US"/>
+        </w:rPr>
+        <w:t>maxnumberOfTries</w:t>
+      </w:r>
+      <w:proofErr w:type="spellEnd"/>
+      <w:r>
+        <w:rPr>
+          <w:lang w:val="en-US"/>
+        </w:rPr>
+        <w:t xml:space="preserve"> = </w:t>
+      </w:r>
+      <w:proofErr w:type="gramStart"/>
+      <w:r>
+        <w:rPr>
+          <w:lang w:val="en-US"/>
+        </w:rPr>
+        <w:t>7;</w:t>
+      </w:r>
+      <w:proofErr w:type="gramEnd"/>
+    </w:p>
+    <w:p>
+      <w:pPr>
+        <w:rPr>
+          <w:lang w:val="en-US"/>
+        </w:rPr>
+      </w:pPr>
+      <w:r>
+        <w:rPr>
+          <w:lang w:val="en-US"/>
+        </w:rPr>
+        <w:t xml:space="preserve">        int </w:t>
+      </w:r>
+      <w:proofErr w:type="spellStart"/>
+      <w:r>
+        <w:rPr>
+          <w:lang w:val="en-US"/>
+        </w:rPr>
+        <w:t>numberOfTries</w:t>
+      </w:r>
+      <w:proofErr w:type="spellEnd"/>
+      <w:r>
+        <w:rPr>
+          <w:lang w:val="en-US"/>
+        </w:rPr>
+        <w:t xml:space="preserve"> = </w:t>
+      </w:r>
+      <w:proofErr w:type="gramStart"/>
+      <w:r>
+        <w:rPr>
+          <w:lang w:val="en-US"/>
+        </w:rPr>
+        <w:t>0;</w:t>
+      </w:r>
+      <w:proofErr w:type="gramEnd"/>
+    </w:p>
+    <w:p>
+      <w:pPr>
+        <w:rPr>
+          <w:lang w:val="en-US"/>
+        </w:rPr>
+      </w:pPr>
+      <w:r>
+        <w:rPr>
+          <w:lang w:val="en-US"/>
+        </w:rPr>
+        <w:t xml:space="preserve">        </w:t>
+      </w:r>
+      <w:proofErr w:type="spellStart"/>
+      <w:r>
+        <w:rPr>
+          <w:lang w:val="en-US"/>
+        </w:rPr>
+        <w:t>boolean</w:t>
+      </w:r>
+      <w:proofErr w:type="spellEnd"/>
+      <w:r>
+        <w:rPr>
+          <w:lang w:val="en-US"/>
+        </w:rPr>
+        <w:t xml:space="preserve"> </w:t>
+      </w:r>
+      <w:proofErr w:type="spellStart"/>
+      <w:r>
+        <w:rPr>
+          <w:lang w:val="en-US"/>
+        </w:rPr>
+        <w:t>hasGuessedCorrectly</w:t>
+      </w:r>
+      <w:proofErr w:type="spellEnd"/>
+      <w:r>
+        <w:rPr>
+          <w:lang w:val="en-US"/>
+        </w:rPr>
+        <w:t xml:space="preserve"> = </w:t>
+      </w:r>
+      <w:proofErr w:type="gramStart"/>
+      <w:r>
+        <w:rPr>
+          <w:lang w:val="en-US"/>
+        </w:rPr>
+        <w:t>false;</w:t>
+      </w:r>
+      <w:proofErr w:type="gramEnd"/>
+    </w:p>
+    <w:p>
+      <w:pPr>
+        <w:rPr>
+          <w:lang w:val="en-US"/>
+        </w:rPr>
+      </w:pPr>
+    </w:p>
+    <w:p>
+      <w:pPr>
+        <w:rPr>
+          <w:lang w:val="en-US"/>
+        </w:rPr>
+      </w:pPr>
+      <w:r>
+        <w:rPr>
+          <w:lang w:val="en-US"/>
+        </w:rPr>
+        <w:t>        while (</w:t>
+      </w:r>
+      <w:proofErr w:type="spellStart"/>
+      <w:r>
+        <w:rPr>
+          <w:lang w:val="en-US"/>
+        </w:rPr>
+        <w:t>numberOfTries</w:t>
+      </w:r>
+      <w:proofErr w:type="spellEnd"/>
+      <w:r>
+        <w:rPr>
+          <w:lang w:val="en-US"/>
+        </w:rPr>
+        <w:t xml:space="preserve"> &lt; </w:t>
+      </w:r>
+      <w:proofErr w:type="spellStart"/>
+      <w:r>
+        <w:rPr>
+          <w:lang w:val="en-US"/>
+        </w:rPr>
+        <w:t>maxnumberOfTries</w:t>
+      </w:r>
+      <w:proofErr w:type="spellEnd"/>
+      <w:r>
+        <w:rPr>
+          <w:lang w:val="en-US"/>
+        </w:rPr>
+        <w:t xml:space="preserve"> &amp;</w:t>
+      </w:r>
+      <w:proofErr w:type="gramStart"/>
+      <w:r>
+        <w:rPr>
+          <w:lang w:val="en-US"/>
+        </w:rPr>
+        <w:t>&amp; !</w:t>
+      </w:r>
+      <w:proofErr w:type="spellStart"/>
+      <w:r>
+        <w:rPr>
+          <w:lang w:val="en-US"/>
+        </w:rPr>
+        <w:t>hasGuessedCorrectly</w:t>
+      </w:r>
+      <w:proofErr w:type="spellEnd"/>
+      <w:proofErr w:type="gramEnd"/>
+      <w:r>
+        <w:rPr>
+          <w:lang w:val="en-US"/>
+        </w:rPr>
+        <w:t>) {</w:t>
+      </w:r>
+    </w:p>
+    <w:p>
+      <w:pPr>
+        <w:rPr>
+          <w:lang w:val="en-US"/>
+        </w:rPr>
+      </w:pPr>
+      <w:r>
+        <w:rPr>
+          <w:lang w:val="en-US"/>
+        </w:rPr>
+        <w:t xml:space="preserve">            </w:t>
+      </w:r>
+      <w:proofErr w:type="spellStart"/>
+      <w:r>
+        <w:rPr>
+          <w:lang w:val="en-US"/>
+        </w:rPr>
+        <w:t>System.out.println</w:t>
+      </w:r>
+      <w:proofErr w:type="spellEnd"/>
+      <w:r>
+        <w:rPr>
+          <w:lang w:val="en-US"/>
+        </w:rPr>
+        <w:t>("Guess the number between " + min + " and " + max + ":"</w:t>
+      </w:r>
+      <w:proofErr w:type="gramStart"/>
+      <w:r>
+        <w:rPr>
+          <w:lang w:val="en-US"/>
+        </w:rPr>
+        <w:t>);</w:t>
+      </w:r>
+      <w:proofErr w:type="gramEnd"/>
+    </w:p>
+    <w:p>
+      <w:pPr>
+        <w:rPr>
+          <w:lang w:val="en-US"/>
+        </w:rPr>
+      </w:pPr>
+      <w:r>
+        <w:rPr>
+          <w:lang w:val="en-US"/>
+        </w:rPr>
+        <w:t xml:space="preserve">            int </w:t>
+      </w:r>
+      <w:proofErr w:type="spellStart"/>
+      <w:r>
+        <w:rPr>
+          <w:lang w:val="en-US"/>
+        </w:rPr>
+        <w:t>userGuess</w:t>
+      </w:r>
+      <w:proofErr w:type="spellEnd"/>
+      <w:r>
+        <w:rPr>
+          <w:lang w:val="en-US"/>
+        </w:rPr>
+        <w:t xml:space="preserve"> = </w:t>
+      </w:r>
+      <w:proofErr w:type="spellStart"/>
+      <w:proofErr w:type="gramStart"/>
+      <w:r>
+        <w:rPr>
+          <w:lang w:val="en-US"/>
+        </w:rPr>
+        <w:t>scanner.nextInt</w:t>
+      </w:r>
+      <w:proofErr w:type="spellEnd"/>
+      <w:proofErr w:type="gramEnd"/>
+      <w:r>
+        <w:rPr>
+          <w:lang w:val="en-US"/>
+        </w:rPr>
+        <w:t>();</w:t>
+      </w:r>
+    </w:p>
+    <w:p>
+      <w:pPr>
+        <w:rPr>
+          <w:lang w:val="en-US"/>
+        </w:rPr>
+      </w:pPr>
+      <w:r>
+        <w:rPr>
+          <w:lang w:val="en-US"/>
+        </w:rPr>
+        <w:t xml:space="preserve">            </w:t>
+      </w:r>
+      <w:proofErr w:type="spellStart"/>
+      <w:r>
+        <w:rPr>
+          <w:lang w:val="en-US"/>
+        </w:rPr>
+        <w:t>numberOfTries</w:t>
+      </w:r>
+      <w:proofErr w:type="spellEnd"/>
+      <w:r>
+        <w:rPr>
+          <w:lang w:val="en-US"/>
+        </w:rPr>
+        <w:t>+</w:t>
+      </w:r>
+      <w:proofErr w:type="gramStart"/>
+      <w:r>
+        <w:rPr>
+          <w:lang w:val="en-US"/>
+        </w:rPr>
+        <w:t>+;</w:t>
+      </w:r>
+      <w:proofErr w:type="gramEnd"/>
+    </w:p>
+    <w:p>
+      <w:pPr>
+        <w:rPr>
+          <w:lang w:val="en-US"/>
+        </w:rPr>
+      </w:pPr>
+    </w:p>
+    <w:p>
+      <w:pPr>
+        <w:rPr>
+          <w:lang w:val="en-US"/>
+        </w:rPr>
+      </w:pPr>
+      <w:r>
+        <w:rPr>
+          <w:lang w:val="en-US"/>
+        </w:rPr>
+        <w:t>            if (</w:t>
+      </w:r>
+      <w:proofErr w:type="spellStart"/>
+      <w:r>
+        <w:rPr>
+          <w:lang w:val="en-US"/>
+        </w:rPr>
+        <w:t>userGuess</w:t>
+      </w:r>
+      <w:proofErr w:type="spellEnd"/>
+      <w:r>
+        <w:rPr>
+          <w:lang w:val="en-US"/>
+        </w:rPr>
+        <w:t xml:space="preserve"> == </w:t>
+      </w:r>
+      <w:proofErr w:type="spellStart"/>
+      <w:r>
+        <w:rPr>
+          <w:lang w:val="en-US"/>
+        </w:rPr>
+        <w:t>numberToGuess</w:t>
+      </w:r>
+      <w:proofErr w:type="spellEnd"/>
+      <w:r>
+        <w:rPr>
+          <w:lang w:val="en-US"/>
+        </w:rPr>
+        <w:t>) {</w:t>
+      </w:r>
+    </w:p>
+    <w:p>
+      <w:pPr>
+        <w:rPr>
+          <w:lang w:val="en-US"/>
+        </w:rPr>
+      </w:pPr>
+      <w:r>
+        <w:rPr>
+          <w:lang w:val="en-US"/>
+        </w:rPr>
+        <w:t xml:space="preserve">                </w:t>
+      </w:r>
+      <w:proofErr w:type="spellStart"/>
+      <w:r>
+        <w:rPr>
+          <w:lang w:val="en-US"/>
+        </w:rPr>
+        <w:t>hasGuessedCorrectly</w:t>
+      </w:r>
+      <w:proofErr w:type="spellEnd"/>
+      <w:r>
+        <w:rPr>
+          <w:lang w:val="en-US"/>
+        </w:rPr>
+        <w:t xml:space="preserve"> = </w:t>
+      </w:r>
+      <w:proofErr w:type="gramStart"/>
+      <w:r>
+        <w:rPr>
+          <w:lang w:val="en-US"/>
+        </w:rPr>
+        <w:t>true;</w:t>
+      </w:r>
+      <w:proofErr w:type="gramEnd"/>
+    </w:p>
+    <w:p>
+      <w:pPr>
+        <w:rPr>
+          <w:lang w:val="en-US"/>
+        </w:rPr>
+      </w:pPr>
+      <w:r>
+        <w:rPr>
+          <w:lang w:val="en-US"/>
+        </w:rPr>
+        <w:t xml:space="preserve">                </w:t>
+      </w:r>
+      <w:proofErr w:type="spellStart"/>
+      <w:r>
+        <w:rPr>
+          <w:lang w:val="en-US"/>
+        </w:rPr>
+        <w:t>System.out.println</w:t>
+      </w:r>
+      <w:proofErr w:type="spellEnd"/>
+      <w:r>
+        <w:rPr>
+          <w:lang w:val="en-US"/>
+        </w:rPr>
+        <w:t>("Correct number."</w:t>
+      </w:r>
+      <w:proofErr w:type="gramStart"/>
+      <w:r>
+        <w:rPr>
+          <w:lang w:val="en-US"/>
+        </w:rPr>
+        <w:t>);</w:t>
+      </w:r>
+      <w:proofErr w:type="gramEnd"/>
+    </w:p>
+    <w:p>
+      <w:pPr>
+        <w:rPr>
+          <w:lang w:val="en-US"/>
+        </w:rPr>
+      </w:pPr>
+      <w:r>
+        <w:rPr>
+          <w:lang w:val="en-US"/>
+        </w:rPr>
+        <w:t>            } else if (</w:t>
+      </w:r>
+      <w:proofErr w:type="spellStart"/>
+      <w:r>
+        <w:rPr>
+          <w:lang w:val="en-US"/>
+        </w:rPr>
+        <w:t>userGuess</w:t>
+      </w:r>
+      <w:proofErr w:type="spellEnd"/>
+      <w:r>
+        <w:rPr>
+          <w:lang w:val="en-US"/>
+        </w:rPr>
+        <w:t xml:space="preserve"> &lt; </w:t>
+      </w:r>
+      <w:proofErr w:type="spellStart"/>
+      <w:proofErr w:type="gramStart"/>
+      <w:r>
+        <w:rPr>
+          <w:lang w:val="en-US"/>
+        </w:rPr>
+        <w:t>numberToGuess</w:t>
+      </w:r>
+      <w:proofErr w:type="spellEnd"/>
+      <w:r>
+        <w:rPr>
+          <w:lang w:val="en-US"/>
+        </w:rPr>
+        <w:t>) {</w:t>
+      </w:r>
+      <w:proofErr w:type="gramEnd"/>
+    </w:p>
+    <w:p>
+      <w:pPr>
+        <w:rPr>
+          <w:lang w:val="en-US"/>
+        </w:rPr>
+      </w:pPr>
+      <w:r>
+        <w:rPr>
+          <w:lang w:val="en-US"/>
+        </w:rPr>
+        <w:t xml:space="preserve">                </w:t>
+      </w:r>
+      <w:proofErr w:type="spellStart"/>
+      <w:r>
+        <w:rPr>
+          <w:lang w:val="en-US"/>
+        </w:rPr>
+        <w:t>System.out.println</w:t>
+      </w:r>
+      <w:proofErr w:type="spellEnd"/>
+      <w:r>
+        <w:rPr>
+          <w:lang w:val="en-US"/>
+        </w:rPr>
+        <w:t>("The number is higher."</w:t>
+      </w:r>
+      <w:proofErr w:type="gramStart"/>
+      <w:r>
+        <w:rPr>
+          <w:lang w:val="en-US"/>
+        </w:rPr>
+        <w:t>);</w:t>
+      </w:r>
+      <w:proofErr w:type="gramEnd"/>
     </w:p>
     <w:p>
       <w:pPr>
@@ -1024,8 +1546,30 @@
         <w:rPr>
           <w:lang w:val="en-US"/>
         </w:rPr>
-        <w:t>                System.out.println("The number is lower.");</w:t>
-      </w:r>
+        <w:t xml:space="preserve">                </w:t>
+      </w:r>
+      <w:proofErr w:type="spellStart"/>
+      <w:r>
+        <w:rPr>
+          <w:lang w:val="en-US"/>
+        </w:rPr>
+        <w:t>System.out.println</w:t>
+      </w:r>
+      <w:proofErr w:type="spellEnd"/>
+      <w:r>
+        <w:rPr>
+          <w:lang w:val="en-US"/>
+        </w:rPr>
+        <w:t>("The number is lower."</w:t>
+      </w:r>
+      <w:proofErr w:type="gramStart"/>
+      <w:r>
+        <w:rPr>
+          <w:lang w:val="en-US"/>
+        </w:rPr>
+        <w:t>);</w:t>
+      </w:r>
+      <w:proofErr w:type="gramEnd"/>
     </w:p>
     <w:p>
       <w:pPr>
@@ -1070,21 +1614,73 @@
         <w:rPr>
           <w:lang w:val="en-US"/>
         </w:rPr>
-        <w:t>        if (!hasGuessedCorrectly) {</w:t>
-      </w:r>
-    </w:p>
-    <w:p>
-      <w:pPr>
-        <w:rPr>
-          <w:lang w:val="en-US"/>
-        </w:rPr>
-      </w:pPr>
-      <w:r>
-        <w:rPr>
-          <w:lang w:val="en-US"/>
-        </w:rPr>
-        <w:t>            System.out.println("The correct number was " + numberToGuess);</w:t>
-      </w:r>
+        <w:t xml:space="preserve">        if </w:t>
+      </w:r>
+      <w:proofErr w:type="gramStart"/>
+      <w:r>
+        <w:rPr>
+          <w:lang w:val="en-US"/>
+        </w:rPr>
+        <w:t>(!</w:t>
+      </w:r>
+      <w:proofErr w:type="spellStart"/>
+      <w:r>
+        <w:rPr>
+          <w:lang w:val="en-US"/>
+        </w:rPr>
+        <w:t>hasGuessedCorrectly</w:t>
+      </w:r>
+      <w:proofErr w:type="spellEnd"/>
+      <w:proofErr w:type="gramEnd"/>
+      <w:r>
+        <w:rPr>
+          <w:lang w:val="en-US"/>
+        </w:rPr>
+        <w:t>) {</w:t>
+      </w:r>
+    </w:p>
+    <w:p>
+      <w:pPr>
+        <w:rPr>
+          <w:lang w:val="en-US"/>
+        </w:rPr>
+      </w:pPr>
+      <w:r>
+        <w:rPr>
+          <w:lang w:val="en-US"/>
+        </w:rPr>
+        <w:t xml:space="preserve">            </w:t>
+      </w:r>
+      <w:proofErr w:type="spellStart"/>
+      <w:r>
+        <w:rPr>
+          <w:lang w:val="en-US"/>
+        </w:rPr>
+        <w:t>System.out.println</w:t>
+      </w:r>
+      <w:proofErr w:type="spellEnd"/>
+      <w:r>
+        <w:rPr>
+          <w:lang w:val="en-US"/>
+        </w:rPr>
+        <w:t xml:space="preserve">("The correct number was " + </w:t>
+      </w:r>
+      <w:proofErr w:type="spellStart"/>
+      <w:r>
+        <w:rPr>
+          <w:lang w:val="en-US"/>
+        </w:rPr>
+        <w:t>numberToGuess</w:t>
+      </w:r>
+      <w:proofErr w:type="spellEnd"/>
+      <w:proofErr w:type="gramStart"/>
+      <w:r>
+        <w:rPr>
+          <w:lang w:val="en-US"/>
+        </w:rPr>
+        <w:t>);</w:t>
+      </w:r>
+      <w:proofErr w:type="gramEnd"/>
     </w:p>
     <w:p>
       <w:r>
@@ -1100,7 +1696,17 @@
     <w:p/>
     <w:p>
       <w:r>
-        <w:t>        scanner.close();</w:t>
+        <w:t xml:space="preserve">        </w:t>
+      </w:r>
+      <w:proofErr w:type="spellStart"/>
+      <w:proofErr w:type="gramStart"/>
+      <w:r>
+        <w:t>scanner.close</w:t>
+      </w:r>
+      <w:proofErr w:type="spellEnd"/>
+      <w:proofErr w:type="gramEnd"/>
+      <w:r>
+        <w:t>();</w:t>
       </w:r>
     </w:p>
     <w:p>
@@ -1132,13 +1738,29 @@
     <w:p/>
     <w:p>
       <w:r>
-        <w:t xml:space="preserve">Tehtävässä luodaan luokka Birthday, </w:t>
+        <w:t xml:space="preserve">Tehtävässä luodaan luokka </w:t>
+      </w:r>
+      <w:proofErr w:type="spellStart"/>
+      <w:r>
+        <w:t>Birthday</w:t>
+      </w:r>
+      <w:proofErr w:type="spellEnd"/>
+      <w:r>
+        <w:t xml:space="preserve">, </w:t>
       </w:r>
       <w:r>
         <w:t>jossa ympäristömuuttujasta puretaan pihalle käyttäjän syntymäpäivä</w:t>
       </w:r>
       <w:r>
-        <w:t xml:space="preserve"> käyttämällä System.getenv() komentoa</w:t>
+        <w:t xml:space="preserve"> käyttämällä </w:t>
+      </w:r>
+      <w:proofErr w:type="spellStart"/>
+      <w:r>
+        <w:t>System.getenv</w:t>
+      </w:r>
+      <w:proofErr w:type="spellEnd"/>
+      <w:r>
+        <w:t>() komentoa</w:t>
       </w:r>
       <w:r>
         <w:t xml:space="preserve">. </w:t>
@@ -1148,14 +1770,79 @@
         <w:t>Syntymäpäivää käytetään tämän jälkeen laskemaan käyttäjän ikä päivinä, lasketaan kulunut aika käyttäjän viime syntymäpäivästä ja lasketaan myös aika käyttäjän seuraavaan syntymäpäivään. Ohjelmassa on myös lisättynä tarkistus, onko käyttäjän ikä jaollinen 1000 ja tästä onnitellaan käyttäjää.</w:t>
       </w:r>
       <w:r>
-        <w:t xml:space="preserve"> Päivämäärää käsitellään javan java.time.localDate ja java.time.temporal.ChronoUnit kirjastojen avulla. Ensimmäisenä puretaan ympäristömuuttujasta pihalle localDate muuttujaksi sopiva arvo </w:t>
+        <w:t xml:space="preserve"> Päivämäärää käsitellään </w:t>
+      </w:r>
+      <w:proofErr w:type="spellStart"/>
+      <w:r>
+        <w:t>javan</w:t>
+      </w:r>
+      <w:proofErr w:type="spellEnd"/>
+      <w:r>
+        <w:t xml:space="preserve"> </w:t>
+      </w:r>
+      <w:proofErr w:type="spellStart"/>
+      <w:proofErr w:type="gramStart"/>
+      <w:r>
+        <w:t>java.time</w:t>
+      </w:r>
+      <w:proofErr w:type="gramEnd"/>
+      <w:r>
+        <w:t>.localDate</w:t>
+      </w:r>
+      <w:proofErr w:type="spellEnd"/>
+      <w:r>
+        <w:t xml:space="preserve"> ja </w:t>
+      </w:r>
+      <w:proofErr w:type="spellStart"/>
+      <w:r>
+        <w:t>java.time.temporal.ChronoUnit</w:t>
+      </w:r>
+      <w:proofErr w:type="spellEnd"/>
+      <w:r>
+        <w:t xml:space="preserve"> kirjastojen avulla. Ensimmäisenä puretaan ympäristömuuttujasta pihalle </w:t>
+      </w:r>
+      <w:proofErr w:type="spellStart"/>
+      <w:r>
+        <w:t>localDate</w:t>
+      </w:r>
+      <w:proofErr w:type="spellEnd"/>
+      <w:r>
+        <w:t xml:space="preserve"> muuttujaksi sopiva arvo </w:t>
       </w:r>
       <w:r>
         <w:tab/>
-        <w:t>localDate.parse() komennon avulla. Tämän lisäksi tarvitsemme localDate.now(), jota käytämme arvona mihin syntymäpäivää verrataan.</w:t>
-      </w:r>
-      <w:r>
-        <w:t xml:space="preserve"> Vertailun jälkeen kerrotaan käyttäjälle hänen ikänsä päivinä, milloin hänen seuraava syntymäpäivä on ja milloin hänen viimeisin syntymäpäivänsä oli. Mikäli käyttäjän ikä päivinä on jaollinen tuhannella tulostetaan hänelle vielä sen lisäksi onnittelut tästä.</w:t>
+      </w:r>
+      <w:proofErr w:type="spellStart"/>
+      <w:r>
+        <w:t>localDate.parse</w:t>
+      </w:r>
+      <w:proofErr w:type="spellEnd"/>
+      <w:r>
+        <w:t xml:space="preserve">() komennon avulla. Tämän lisäksi tarvitsemme </w:t>
+      </w:r>
+      <w:proofErr w:type="spellStart"/>
+      <w:proofErr w:type="gramStart"/>
+      <w:r>
+        <w:t>localDate.now</w:t>
+      </w:r>
+      <w:proofErr w:type="spellEnd"/>
+      <w:r>
+        <w:t>(</w:t>
+      </w:r>
+      <w:proofErr w:type="gramEnd"/>
+      <w:r>
+        <w:t>), jota käytämme arvona mihin syntymäpäivää verrataan.</w:t>
+      </w:r>
+      <w:r>
+        <w:t xml:space="preserve"> Vertailun jälkeen kerrotaan käyttäjälle hänen ikänsä päivinä, milloin hänen seuraava syntymäpäivä on ja milloin hänen viimeisin syntymäpäivänsä oli. Mikäli käyttäjän ikä päivinä on jaollinen </w:t>
+      </w:r>
+      <w:proofErr w:type="gramStart"/>
+      <w:r>
+        <w:t>tuhannella</w:t>
+      </w:r>
+      <w:proofErr w:type="gramEnd"/>
+      <w:r>
+        <w:t xml:space="preserve"> tulostetaan hänelle vielä sen lisäksi onnittelut tästä.</w:t>
       </w:r>
     </w:p>
     <w:p/>
@@ -1213,20 +1900,64 @@
         <w:rPr>
           <w:lang w:val="en-US"/>
         </w:rPr>
-        <w:t>import java.time.LocalDate;</w:t>
-      </w:r>
-    </w:p>
-    <w:p>
-      <w:pPr>
-        <w:rPr>
-          <w:lang w:val="en-US"/>
-        </w:rPr>
-      </w:pPr>
-      <w:r>
-        <w:rPr>
-          <w:lang w:val="en-US"/>
-        </w:rPr>
-        <w:t>import java.time.temporal.ChronoUnit;</w:t>
+        <w:t xml:space="preserve">import </w:t>
+      </w:r>
+      <w:proofErr w:type="spellStart"/>
+      <w:proofErr w:type="gramStart"/>
+      <w:r>
+        <w:rPr>
+          <w:lang w:val="en-US"/>
+        </w:rPr>
+        <w:t>java.time</w:t>
+      </w:r>
+      <w:proofErr w:type="gramEnd"/>
+      <w:r>
+        <w:rPr>
+          <w:lang w:val="en-US"/>
+        </w:rPr>
+        <w:t>.LocalDate</w:t>
+      </w:r>
+      <w:proofErr w:type="spellEnd"/>
+      <w:r>
+        <w:rPr>
+          <w:lang w:val="en-US"/>
+        </w:rPr>
+        <w:t>;</w:t>
+      </w:r>
+    </w:p>
+    <w:p>
+      <w:pPr>
+        <w:rPr>
+          <w:lang w:val="en-US"/>
+        </w:rPr>
+      </w:pPr>
+      <w:r>
+        <w:rPr>
+          <w:lang w:val="en-US"/>
+        </w:rPr>
+        <w:t xml:space="preserve">import </w:t>
+      </w:r>
+      <w:proofErr w:type="spellStart"/>
+      <w:proofErr w:type="gramStart"/>
+      <w:r>
+        <w:rPr>
+          <w:lang w:val="en-US"/>
+        </w:rPr>
+        <w:t>java.time</w:t>
+      </w:r>
+      <w:proofErr w:type="gramEnd"/>
+      <w:r>
+        <w:rPr>
+          <w:lang w:val="en-US"/>
+        </w:rPr>
+        <w:t>.temporal.ChronoUnit</w:t>
+      </w:r>
+      <w:proofErr w:type="spellEnd"/>
+      <w:r>
+        <w:rPr>
+          <w:lang w:val="en-US"/>
+        </w:rPr>
+        <w:t>;</w:t>
       </w:r>
     </w:p>
     <w:p>
@@ -1259,67 +1990,199 @@
         <w:rPr>
           <w:lang w:val="en-US"/>
         </w:rPr>
-        <w:t>    public static void main(String[] args) {</w:t>
-      </w:r>
-    </w:p>
-    <w:p>
-      <w:pPr>
-        <w:rPr>
-          <w:lang w:val="en-US"/>
-        </w:rPr>
-      </w:pPr>
-    </w:p>
-    <w:p>
-      <w:pPr>
-        <w:rPr>
-          <w:lang w:val="en-US"/>
-        </w:rPr>
-      </w:pPr>
-      <w:r>
-        <w:rPr>
-          <w:lang w:val="en-US"/>
-        </w:rPr>
-        <w:t>        String birthdateStr = System.getenv("BIRTHDATE");</w:t>
-      </w:r>
-    </w:p>
-    <w:p>
-      <w:pPr>
-        <w:rPr>
-          <w:lang w:val="en-US"/>
-        </w:rPr>
-      </w:pPr>
-      <w:r>
-        <w:rPr>
-          <w:lang w:val="en-US"/>
-        </w:rPr>
-        <w:t>        if (birthdateStr == null || birthdateStr.isEmpty()) {</w:t>
-      </w:r>
-    </w:p>
-    <w:p>
-      <w:pPr>
-        <w:rPr>
-          <w:lang w:val="en-US"/>
-        </w:rPr>
-      </w:pPr>
-      <w:r>
-        <w:rPr>
-          <w:lang w:val="en-US"/>
-        </w:rPr>
-        <w:t>            System.out.println("Birthdate is not set, please setup environment variable BIRTHDATE");</w:t>
-      </w:r>
-    </w:p>
-    <w:p>
-      <w:pPr>
-        <w:rPr>
-          <w:lang w:val="en-US"/>
-        </w:rPr>
-      </w:pPr>
-      <w:r>
-        <w:rPr>
-          <w:lang w:val="en-US"/>
-        </w:rPr>
-        <w:t>            return;</w:t>
-      </w:r>
+        <w:t xml:space="preserve">    public static void </w:t>
+      </w:r>
+      <w:proofErr w:type="gramStart"/>
+      <w:r>
+        <w:rPr>
+          <w:lang w:val="en-US"/>
+        </w:rPr>
+        <w:t>main(</w:t>
+      </w:r>
+      <w:proofErr w:type="gramEnd"/>
+      <w:r>
+        <w:rPr>
+          <w:lang w:val="en-US"/>
+        </w:rPr>
+        <w:t xml:space="preserve">String[] </w:t>
+      </w:r>
+      <w:proofErr w:type="spellStart"/>
+      <w:proofErr w:type="gramStart"/>
+      <w:r>
+        <w:rPr>
+          <w:lang w:val="en-US"/>
+        </w:rPr>
+        <w:t>args</w:t>
+      </w:r>
+      <w:proofErr w:type="spellEnd"/>
+      <w:r>
+        <w:rPr>
+          <w:lang w:val="en-US"/>
+        </w:rPr>
+        <w:t>) {</w:t>
+      </w:r>
+      <w:proofErr w:type="gramEnd"/>
+    </w:p>
+    <w:p>
+      <w:pPr>
+        <w:rPr>
+          <w:lang w:val="en-US"/>
+        </w:rPr>
+      </w:pPr>
+    </w:p>
+    <w:p>
+      <w:pPr>
+        <w:rPr>
+          <w:lang w:val="en-US"/>
+        </w:rPr>
+      </w:pPr>
+      <w:r>
+        <w:rPr>
+          <w:lang w:val="en-US"/>
+        </w:rPr>
+        <w:t xml:space="preserve">        String </w:t>
+      </w:r>
+      <w:proofErr w:type="spellStart"/>
+      <w:r>
+        <w:rPr>
+          <w:lang w:val="en-US"/>
+        </w:rPr>
+        <w:t>birthdateStr</w:t>
+      </w:r>
+      <w:proofErr w:type="spellEnd"/>
+      <w:r>
+        <w:rPr>
+          <w:lang w:val="en-US"/>
+        </w:rPr>
+        <w:t xml:space="preserve"> = </w:t>
+      </w:r>
+      <w:proofErr w:type="spellStart"/>
+      <w:r>
+        <w:rPr>
+          <w:lang w:val="en-US"/>
+        </w:rPr>
+        <w:t>System.getenv</w:t>
+      </w:r>
+      <w:proofErr w:type="spellEnd"/>
+      <w:r>
+        <w:rPr>
+          <w:lang w:val="en-US"/>
+        </w:rPr>
+        <w:t>("BIRTHDATE"</w:t>
+      </w:r>
+      <w:proofErr w:type="gramStart"/>
+      <w:r>
+        <w:rPr>
+          <w:lang w:val="en-US"/>
+        </w:rPr>
+        <w:t>);</w:t>
+      </w:r>
+      <w:proofErr w:type="gramEnd"/>
+    </w:p>
+    <w:p>
+      <w:pPr>
+        <w:rPr>
+          <w:lang w:val="en-US"/>
+        </w:rPr>
+      </w:pPr>
+      <w:r>
+        <w:rPr>
+          <w:lang w:val="en-US"/>
+        </w:rPr>
+        <w:t>        if (</w:t>
+      </w:r>
+      <w:proofErr w:type="spellStart"/>
+      <w:r>
+        <w:rPr>
+          <w:lang w:val="en-US"/>
+        </w:rPr>
+        <w:t>birthdateStr</w:t>
+      </w:r>
+      <w:proofErr w:type="spellEnd"/>
+      <w:r>
+        <w:rPr>
+          <w:lang w:val="en-US"/>
+        </w:rPr>
+        <w:t xml:space="preserve"> == null || </w:t>
+      </w:r>
+      <w:proofErr w:type="spellStart"/>
+      <w:r>
+        <w:rPr>
+          <w:lang w:val="en-US"/>
+        </w:rPr>
+        <w:t>birthdateStr.isEmpty</w:t>
+      </w:r>
+      <w:proofErr w:type="spellEnd"/>
+      <w:r>
+        <w:rPr>
+          <w:lang w:val="en-US"/>
+        </w:rPr>
+        <w:t>(</w:t>
+      </w:r>
+      <w:proofErr w:type="gramStart"/>
+      <w:r>
+        <w:rPr>
+          <w:lang w:val="en-US"/>
+        </w:rPr>
+        <w:t>)) {</w:t>
+      </w:r>
+      <w:proofErr w:type="gramEnd"/>
+    </w:p>
+    <w:p>
+      <w:pPr>
+        <w:rPr>
+          <w:lang w:val="en-US"/>
+        </w:rPr>
+      </w:pPr>
+      <w:r>
+        <w:rPr>
+          <w:lang w:val="en-US"/>
+        </w:rPr>
+        <w:t xml:space="preserve">            </w:t>
+      </w:r>
+      <w:proofErr w:type="spellStart"/>
+      <w:r>
+        <w:rPr>
+          <w:lang w:val="en-US"/>
+        </w:rPr>
+        <w:t>System.out.println</w:t>
+      </w:r>
+      <w:proofErr w:type="spellEnd"/>
+      <w:r>
+        <w:rPr>
+          <w:lang w:val="en-US"/>
+        </w:rPr>
+        <w:t>("Birthdate is not set, please setup environment variable BIRTHDATE"</w:t>
+      </w:r>
+      <w:proofErr w:type="gramStart"/>
+      <w:r>
+        <w:rPr>
+          <w:lang w:val="en-US"/>
+        </w:rPr>
+        <w:t>);</w:t>
+      </w:r>
+      <w:proofErr w:type="gramEnd"/>
+    </w:p>
+    <w:p>
+      <w:pPr>
+        <w:rPr>
+          <w:lang w:val="en-US"/>
+        </w:rPr>
+      </w:pPr>
+      <w:r>
+        <w:rPr>
+          <w:lang w:val="en-US"/>
+        </w:rPr>
+        <w:t xml:space="preserve">            </w:t>
+      </w:r>
+      <w:proofErr w:type="gramStart"/>
+      <w:r>
+        <w:rPr>
+          <w:lang w:val="en-US"/>
+        </w:rPr>
+        <w:t>return;</w:t>
+      </w:r>
+      <w:proofErr w:type="gramEnd"/>
     </w:p>
     <w:p>
       <w:pPr>
@@ -1351,41 +2214,145 @@
         <w:rPr>
           <w:lang w:val="en-US"/>
         </w:rPr>
-        <w:t>        LocalDate birthdate = LocalDate.parse(birthdateStr);</w:t>
-      </w:r>
-    </w:p>
-    <w:p>
-      <w:pPr>
-        <w:rPr>
-          <w:lang w:val="en-US"/>
-        </w:rPr>
-      </w:pPr>
-      <w:r>
-        <w:rPr>
-          <w:lang w:val="en-US"/>
-        </w:rPr>
-        <w:t>        LocalDate today = LocalDate.now();</w:t>
-      </w:r>
-    </w:p>
-    <w:p>
-      <w:pPr>
-        <w:rPr>
-          <w:lang w:val="en-US"/>
-        </w:rPr>
-      </w:pPr>
-    </w:p>
-    <w:p>
-      <w:pPr>
-        <w:rPr>
-          <w:lang w:val="en-US"/>
-        </w:rPr>
-      </w:pPr>
-      <w:r>
-        <w:rPr>
-          <w:lang w:val="en-US"/>
-        </w:rPr>
-        <w:t>        if (birthdate.isAfter(today)) {</w:t>
-      </w:r>
+        <w:t xml:space="preserve">        </w:t>
+      </w:r>
+      <w:proofErr w:type="spellStart"/>
+      <w:r>
+        <w:rPr>
+          <w:lang w:val="en-US"/>
+        </w:rPr>
+        <w:t>LocalDate</w:t>
+      </w:r>
+      <w:proofErr w:type="spellEnd"/>
+      <w:r>
+        <w:rPr>
+          <w:lang w:val="en-US"/>
+        </w:rPr>
+        <w:t xml:space="preserve"> birthdate = </w:t>
+      </w:r>
+      <w:proofErr w:type="spellStart"/>
+      <w:r>
+        <w:rPr>
+          <w:lang w:val="en-US"/>
+        </w:rPr>
+        <w:t>LocalDate.parse</w:t>
+      </w:r>
+      <w:proofErr w:type="spellEnd"/>
+      <w:r>
+        <w:rPr>
+          <w:lang w:val="en-US"/>
+        </w:rPr>
+        <w:t>(</w:t>
+      </w:r>
+      <w:proofErr w:type="spellStart"/>
+      <w:r>
+        <w:rPr>
+          <w:lang w:val="en-US"/>
+        </w:rPr>
+        <w:t>birthdateStr</w:t>
+      </w:r>
+      <w:proofErr w:type="spellEnd"/>
+      <w:proofErr w:type="gramStart"/>
+      <w:r>
+        <w:rPr>
+          <w:lang w:val="en-US"/>
+        </w:rPr>
+        <w:t>);</w:t>
+      </w:r>
+      <w:proofErr w:type="gramEnd"/>
+    </w:p>
+    <w:p>
+      <w:pPr>
+        <w:rPr>
+          <w:lang w:val="en-US"/>
+        </w:rPr>
+      </w:pPr>
+      <w:r>
+        <w:rPr>
+          <w:lang w:val="en-US"/>
+        </w:rPr>
+        <w:t xml:space="preserve">        </w:t>
+      </w:r>
+      <w:proofErr w:type="spellStart"/>
+      <w:r>
+        <w:rPr>
+          <w:lang w:val="en-US"/>
+        </w:rPr>
+        <w:t>LocalDate</w:t>
+      </w:r>
+      <w:proofErr w:type="spellEnd"/>
+      <w:r>
+        <w:rPr>
+          <w:lang w:val="en-US"/>
+        </w:rPr>
+        <w:t xml:space="preserve"> today = </w:t>
+      </w:r>
+      <w:proofErr w:type="spellStart"/>
+      <w:proofErr w:type="gramStart"/>
+      <w:r>
+        <w:rPr>
+          <w:lang w:val="en-US"/>
+        </w:rPr>
+        <w:t>LocalDate.now</w:t>
+      </w:r>
+      <w:proofErr w:type="spellEnd"/>
+      <w:r>
+        <w:rPr>
+          <w:lang w:val="en-US"/>
+        </w:rPr>
+        <w:t>(</w:t>
+      </w:r>
+      <w:proofErr w:type="gramEnd"/>
+      <w:r>
+        <w:rPr>
+          <w:lang w:val="en-US"/>
+        </w:rPr>
+        <w:t>);</w:t>
+      </w:r>
+    </w:p>
+    <w:p>
+      <w:pPr>
+        <w:rPr>
+          <w:lang w:val="en-US"/>
+        </w:rPr>
+      </w:pPr>
+    </w:p>
+    <w:p>
+      <w:pPr>
+        <w:rPr>
+          <w:lang w:val="en-US"/>
+        </w:rPr>
+      </w:pPr>
+      <w:r>
+        <w:rPr>
+          <w:lang w:val="en-US"/>
+        </w:rPr>
+        <w:t>        if (</w:t>
+      </w:r>
+      <w:proofErr w:type="spellStart"/>
+      <w:proofErr w:type="gramStart"/>
+      <w:r>
+        <w:rPr>
+          <w:lang w:val="en-US"/>
+        </w:rPr>
+        <w:t>birthdate.isAfter</w:t>
+      </w:r>
+      <w:proofErr w:type="spellEnd"/>
+      <w:proofErr w:type="gramEnd"/>
+      <w:r>
+        <w:rPr>
+          <w:lang w:val="en-US"/>
+        </w:rPr>
+        <w:t>(today</w:t>
+      </w:r>
+      <w:proofErr w:type="gramStart"/>
+      <w:r>
+        <w:rPr>
+          <w:lang w:val="en-US"/>
+        </w:rPr>
+        <w:t>)) {</w:t>
+      </w:r>
+      <w:proofErr w:type="gramEnd"/>
     </w:p>
     <w:p>
       <w:pPr>
@@ -1398,21 +2365,51 @@
           <w:lang w:val="en-US"/>
         </w:rPr>
         <w:lastRenderedPageBreak/>
-        <w:t>            System.out.println("Your Birthdate is in the future.");</w:t>
-      </w:r>
-    </w:p>
-    <w:p>
-      <w:pPr>
-        <w:rPr>
-          <w:lang w:val="en-US"/>
-        </w:rPr>
-      </w:pPr>
-      <w:r>
-        <w:rPr>
-          <w:lang w:val="en-US"/>
-        </w:rPr>
-        <w:t>            return;</w:t>
-      </w:r>
+        <w:t xml:space="preserve">            </w:t>
+      </w:r>
+      <w:proofErr w:type="spellStart"/>
+      <w:r>
+        <w:rPr>
+          <w:lang w:val="en-US"/>
+        </w:rPr>
+        <w:t>System.out.println</w:t>
+      </w:r>
+      <w:proofErr w:type="spellEnd"/>
+      <w:r>
+        <w:rPr>
+          <w:lang w:val="en-US"/>
+        </w:rPr>
+        <w:t>("Your Birthdate is in the future."</w:t>
+      </w:r>
+      <w:proofErr w:type="gramStart"/>
+      <w:r>
+        <w:rPr>
+          <w:lang w:val="en-US"/>
+        </w:rPr>
+        <w:t>);</w:t>
+      </w:r>
+      <w:proofErr w:type="gramEnd"/>
+    </w:p>
+    <w:p>
+      <w:pPr>
+        <w:rPr>
+          <w:lang w:val="en-US"/>
+        </w:rPr>
+      </w:pPr>
+      <w:r>
+        <w:rPr>
+          <w:lang w:val="en-US"/>
+        </w:rPr>
+        <w:t xml:space="preserve">            </w:t>
+      </w:r>
+      <w:proofErr w:type="gramStart"/>
+      <w:r>
+        <w:rPr>
+          <w:lang w:val="en-US"/>
+        </w:rPr>
+        <w:t>return;</w:t>
+      </w:r>
+      <w:proofErr w:type="gramEnd"/>
     </w:p>
     <w:p>
       <w:pPr>
@@ -1444,66 +2441,264 @@
         <w:rPr>
           <w:lang w:val="en-US"/>
         </w:rPr>
-        <w:t>        long days = ChronoUnit.DAYS.between(birthdate, today);</w:t>
-      </w:r>
-    </w:p>
-    <w:p>
-      <w:pPr>
-        <w:rPr>
-          <w:lang w:val="en-US"/>
-        </w:rPr>
-      </w:pPr>
-      <w:r>
-        <w:rPr>
-          <w:lang w:val="en-US"/>
-        </w:rPr>
-        <w:t>        LocalDate nextBirthday = birthdate.withYear(today.getYear());</w:t>
-      </w:r>
-    </w:p>
-    <w:p>
-      <w:pPr>
-        <w:rPr>
-          <w:lang w:val="en-US"/>
-        </w:rPr>
-      </w:pPr>
-      <w:r>
-        <w:rPr>
-          <w:lang w:val="en-US"/>
-        </w:rPr>
-        <w:t>        LocalDate latestBirthday = nextBirthday.minusYears(1);</w:t>
-      </w:r>
-    </w:p>
-    <w:p>
-      <w:pPr>
-        <w:rPr>
-          <w:lang w:val="en-US"/>
-        </w:rPr>
-      </w:pPr>
-    </w:p>
-    <w:p>
-      <w:pPr>
-        <w:rPr>
-          <w:lang w:val="en-US"/>
-        </w:rPr>
-      </w:pPr>
-      <w:r>
-        <w:rPr>
-          <w:lang w:val="en-US"/>
-        </w:rPr>
-        <w:t>        if(birthdate.getYear() == today.getYear()){</w:t>
-      </w:r>
-    </w:p>
-    <w:p>
-      <w:pPr>
-        <w:rPr>
-          <w:lang w:val="en-US"/>
-        </w:rPr>
-      </w:pPr>
-      <w:r>
-        <w:rPr>
-          <w:lang w:val="en-US"/>
-        </w:rPr>
-        <w:t>            latestBirthday = birthdate.withYear(today.getYear());</w:t>
+        <w:t xml:space="preserve">        long days = </w:t>
+      </w:r>
+      <w:proofErr w:type="spellStart"/>
+      <w:proofErr w:type="gramStart"/>
+      <w:r>
+        <w:rPr>
+          <w:lang w:val="en-US"/>
+        </w:rPr>
+        <w:t>ChronoUnit.DAYS.between</w:t>
+      </w:r>
+      <w:proofErr w:type="spellEnd"/>
+      <w:proofErr w:type="gramEnd"/>
+      <w:r>
+        <w:rPr>
+          <w:lang w:val="en-US"/>
+        </w:rPr>
+        <w:t>(birthdate, today);</w:t>
+      </w:r>
+    </w:p>
+    <w:p>
+      <w:pPr>
+        <w:rPr>
+          <w:lang w:val="en-US"/>
+        </w:rPr>
+      </w:pPr>
+      <w:r>
+        <w:rPr>
+          <w:lang w:val="en-US"/>
+        </w:rPr>
+        <w:t xml:space="preserve">        </w:t>
+      </w:r>
+      <w:proofErr w:type="spellStart"/>
+      <w:r>
+        <w:rPr>
+          <w:lang w:val="en-US"/>
+        </w:rPr>
+        <w:t>LocalDate</w:t>
+      </w:r>
+      <w:proofErr w:type="spellEnd"/>
+      <w:r>
+        <w:rPr>
+          <w:lang w:val="en-US"/>
+        </w:rPr>
+        <w:t xml:space="preserve"> </w:t>
+      </w:r>
+      <w:proofErr w:type="spellStart"/>
+      <w:r>
+        <w:rPr>
+          <w:lang w:val="en-US"/>
+        </w:rPr>
+        <w:t>nextBirthday</w:t>
+      </w:r>
+      <w:proofErr w:type="spellEnd"/>
+      <w:r>
+        <w:rPr>
+          <w:lang w:val="en-US"/>
+        </w:rPr>
+        <w:t xml:space="preserve"> = </w:t>
+      </w:r>
+      <w:proofErr w:type="spellStart"/>
+      <w:proofErr w:type="gramStart"/>
+      <w:r>
+        <w:rPr>
+          <w:lang w:val="en-US"/>
+        </w:rPr>
+        <w:t>birthdate.withYear</w:t>
+      </w:r>
+      <w:proofErr w:type="spellEnd"/>
+      <w:proofErr w:type="gramEnd"/>
+      <w:r>
+        <w:rPr>
+          <w:lang w:val="en-US"/>
+        </w:rPr>
+        <w:t>(</w:t>
+      </w:r>
+      <w:proofErr w:type="spellStart"/>
+      <w:r>
+        <w:rPr>
+          <w:lang w:val="en-US"/>
+        </w:rPr>
+        <w:t>today.getYear</w:t>
+      </w:r>
+      <w:proofErr w:type="spellEnd"/>
+      <w:r>
+        <w:rPr>
+          <w:lang w:val="en-US"/>
+        </w:rPr>
+        <w:t>());</w:t>
+      </w:r>
+    </w:p>
+    <w:p>
+      <w:pPr>
+        <w:rPr>
+          <w:lang w:val="en-US"/>
+        </w:rPr>
+      </w:pPr>
+      <w:r>
+        <w:rPr>
+          <w:lang w:val="en-US"/>
+        </w:rPr>
+        <w:t xml:space="preserve">        </w:t>
+      </w:r>
+      <w:proofErr w:type="spellStart"/>
+      <w:r>
+        <w:rPr>
+          <w:lang w:val="en-US"/>
+        </w:rPr>
+        <w:t>LocalDate</w:t>
+      </w:r>
+      <w:proofErr w:type="spellEnd"/>
+      <w:r>
+        <w:rPr>
+          <w:lang w:val="en-US"/>
+        </w:rPr>
+        <w:t xml:space="preserve"> </w:t>
+      </w:r>
+      <w:proofErr w:type="spellStart"/>
+      <w:r>
+        <w:rPr>
+          <w:lang w:val="en-US"/>
+        </w:rPr>
+        <w:t>latestBirthday</w:t>
+      </w:r>
+      <w:proofErr w:type="spellEnd"/>
+      <w:r>
+        <w:rPr>
+          <w:lang w:val="en-US"/>
+        </w:rPr>
+        <w:t xml:space="preserve"> = </w:t>
+      </w:r>
+      <w:proofErr w:type="spellStart"/>
+      <w:r>
+        <w:rPr>
+          <w:lang w:val="en-US"/>
+        </w:rPr>
+        <w:t>nextBirthday.minusYears</w:t>
+      </w:r>
+      <w:proofErr w:type="spellEnd"/>
+      <w:r>
+        <w:rPr>
+          <w:lang w:val="en-US"/>
+        </w:rPr>
+        <w:t>(1</w:t>
+      </w:r>
+      <w:proofErr w:type="gramStart"/>
+      <w:r>
+        <w:rPr>
+          <w:lang w:val="en-US"/>
+        </w:rPr>
+        <w:t>);</w:t>
+      </w:r>
+      <w:proofErr w:type="gramEnd"/>
+    </w:p>
+    <w:p>
+      <w:pPr>
+        <w:rPr>
+          <w:lang w:val="en-US"/>
+        </w:rPr>
+      </w:pPr>
+    </w:p>
+    <w:p>
+      <w:pPr>
+        <w:rPr>
+          <w:lang w:val="en-US"/>
+        </w:rPr>
+      </w:pPr>
+      <w:r>
+        <w:rPr>
+          <w:lang w:val="en-US"/>
+        </w:rPr>
+        <w:t>        if(</w:t>
+      </w:r>
+      <w:proofErr w:type="spellStart"/>
+      <w:proofErr w:type="gramStart"/>
+      <w:r>
+        <w:rPr>
+          <w:lang w:val="en-US"/>
+        </w:rPr>
+        <w:t>birthdate.getYear</w:t>
+      </w:r>
+      <w:proofErr w:type="spellEnd"/>
+      <w:proofErr w:type="gramEnd"/>
+      <w:r>
+        <w:rPr>
+          <w:lang w:val="en-US"/>
+        </w:rPr>
+        <w:t xml:space="preserve">() == </w:t>
+      </w:r>
+      <w:proofErr w:type="spellStart"/>
+      <w:r>
+        <w:rPr>
+          <w:lang w:val="en-US"/>
+        </w:rPr>
+        <w:t>today.getYear</w:t>
+      </w:r>
+      <w:proofErr w:type="spellEnd"/>
+      <w:r>
+        <w:rPr>
+          <w:lang w:val="en-US"/>
+        </w:rPr>
+        <w:t>()){</w:t>
+      </w:r>
+    </w:p>
+    <w:p>
+      <w:pPr>
+        <w:rPr>
+          <w:lang w:val="en-US"/>
+        </w:rPr>
+      </w:pPr>
+      <w:r>
+        <w:rPr>
+          <w:lang w:val="en-US"/>
+        </w:rPr>
+        <w:t xml:space="preserve">            </w:t>
+      </w:r>
+      <w:proofErr w:type="spellStart"/>
+      <w:r>
+        <w:rPr>
+          <w:lang w:val="en-US"/>
+        </w:rPr>
+        <w:t>latestBirthday</w:t>
+      </w:r>
+      <w:proofErr w:type="spellEnd"/>
+      <w:r>
+        <w:rPr>
+          <w:lang w:val="en-US"/>
+        </w:rPr>
+        <w:t xml:space="preserve"> = </w:t>
+      </w:r>
+      <w:proofErr w:type="spellStart"/>
+      <w:proofErr w:type="gramStart"/>
+      <w:r>
+        <w:rPr>
+          <w:lang w:val="en-US"/>
+        </w:rPr>
+        <w:t>birthdate.withYear</w:t>
+      </w:r>
+      <w:proofErr w:type="spellEnd"/>
+      <w:proofErr w:type="gramEnd"/>
+      <w:r>
+        <w:rPr>
+          <w:lang w:val="en-US"/>
+        </w:rPr>
+        <w:t>(</w:t>
+      </w:r>
+      <w:proofErr w:type="spellStart"/>
+      <w:r>
+        <w:rPr>
+          <w:lang w:val="en-US"/>
+        </w:rPr>
+        <w:t>today.getYear</w:t>
+      </w:r>
+      <w:proofErr w:type="spellEnd"/>
+      <w:r>
+        <w:rPr>
+          <w:lang w:val="en-US"/>
+        </w:rPr>
+        <w:t>());</w:t>
       </w:r>
     </w:p>
     <w:p>
@@ -1536,41 +2731,149 @@
         <w:rPr>
           <w:lang w:val="en-US"/>
         </w:rPr>
-        <w:t>        long daysFromBirthday = ChronoUnit.DAYS.between(latestBirthday, today);</w:t>
-      </w:r>
-    </w:p>
-    <w:p>
-      <w:pPr>
-        <w:rPr>
-          <w:lang w:val="en-US"/>
-        </w:rPr>
-      </w:pPr>
-    </w:p>
-    <w:p>
-      <w:pPr>
-        <w:rPr>
-          <w:lang w:val="en-US"/>
-        </w:rPr>
-      </w:pPr>
-      <w:r>
-        <w:rPr>
-          <w:lang w:val="en-US"/>
-        </w:rPr>
-        <w:t>        if (nextBirthday.isBefore(today) || nextBirthday.isEqual(today)) {</w:t>
-      </w:r>
-    </w:p>
-    <w:p>
-      <w:pPr>
-        <w:rPr>
-          <w:lang w:val="en-US"/>
-        </w:rPr>
-      </w:pPr>
-      <w:r>
-        <w:rPr>
-          <w:lang w:val="en-US"/>
-        </w:rPr>
-        <w:t>            nextBirthday = nextBirthday.plusYears(1);</w:t>
-      </w:r>
+        <w:t xml:space="preserve">        long </w:t>
+      </w:r>
+      <w:proofErr w:type="spellStart"/>
+      <w:r>
+        <w:rPr>
+          <w:lang w:val="en-US"/>
+        </w:rPr>
+        <w:t>daysFromBirthday</w:t>
+      </w:r>
+      <w:proofErr w:type="spellEnd"/>
+      <w:r>
+        <w:rPr>
+          <w:lang w:val="en-US"/>
+        </w:rPr>
+        <w:t xml:space="preserve"> = </w:t>
+      </w:r>
+      <w:proofErr w:type="spellStart"/>
+      <w:proofErr w:type="gramStart"/>
+      <w:r>
+        <w:rPr>
+          <w:lang w:val="en-US"/>
+        </w:rPr>
+        <w:t>ChronoUnit.DAYS.between</w:t>
+      </w:r>
+      <w:proofErr w:type="spellEnd"/>
+      <w:proofErr w:type="gramEnd"/>
+      <w:r>
+        <w:rPr>
+          <w:lang w:val="en-US"/>
+        </w:rPr>
+        <w:t>(</w:t>
+      </w:r>
+      <w:proofErr w:type="spellStart"/>
+      <w:r>
+        <w:rPr>
+          <w:lang w:val="en-US"/>
+        </w:rPr>
+        <w:t>latestBirthday</w:t>
+      </w:r>
+      <w:proofErr w:type="spellEnd"/>
+      <w:r>
+        <w:rPr>
+          <w:lang w:val="en-US"/>
+        </w:rPr>
+        <w:t>, today);</w:t>
+      </w:r>
+    </w:p>
+    <w:p>
+      <w:pPr>
+        <w:rPr>
+          <w:lang w:val="en-US"/>
+        </w:rPr>
+      </w:pPr>
+    </w:p>
+    <w:p>
+      <w:pPr>
+        <w:rPr>
+          <w:lang w:val="en-US"/>
+        </w:rPr>
+      </w:pPr>
+      <w:r>
+        <w:rPr>
+          <w:lang w:val="en-US"/>
+        </w:rPr>
+        <w:t>        if (</w:t>
+      </w:r>
+      <w:proofErr w:type="spellStart"/>
+      <w:r>
+        <w:rPr>
+          <w:lang w:val="en-US"/>
+        </w:rPr>
+        <w:t>nextBirthday.isBefore</w:t>
+      </w:r>
+      <w:proofErr w:type="spellEnd"/>
+      <w:r>
+        <w:rPr>
+          <w:lang w:val="en-US"/>
+        </w:rPr>
+        <w:t xml:space="preserve">(today) || </w:t>
+      </w:r>
+      <w:proofErr w:type="spellStart"/>
+      <w:r>
+        <w:rPr>
+          <w:lang w:val="en-US"/>
+        </w:rPr>
+        <w:t>nextBirthday.isEqual</w:t>
+      </w:r>
+      <w:proofErr w:type="spellEnd"/>
+      <w:r>
+        <w:rPr>
+          <w:lang w:val="en-US"/>
+        </w:rPr>
+        <w:t>(today)) {</w:t>
+      </w:r>
+    </w:p>
+    <w:p>
+      <w:pPr>
+        <w:rPr>
+          <w:lang w:val="en-US"/>
+        </w:rPr>
+      </w:pPr>
+      <w:r>
+        <w:rPr>
+          <w:lang w:val="en-US"/>
+        </w:rPr>
+        <w:t xml:space="preserve">            </w:t>
+      </w:r>
+      <w:proofErr w:type="spellStart"/>
+      <w:r>
+        <w:rPr>
+          <w:lang w:val="en-US"/>
+        </w:rPr>
+        <w:t>nextBirthday</w:t>
+      </w:r>
+      <w:proofErr w:type="spellEnd"/>
+      <w:r>
+        <w:rPr>
+          <w:lang w:val="en-US"/>
+        </w:rPr>
+        <w:t xml:space="preserve"> = </w:t>
+      </w:r>
+      <w:proofErr w:type="spellStart"/>
+      <w:r>
+        <w:rPr>
+          <w:lang w:val="en-US"/>
+        </w:rPr>
+        <w:t>nextBirthday.plusYears</w:t>
+      </w:r>
+      <w:proofErr w:type="spellEnd"/>
+      <w:r>
+        <w:rPr>
+          <w:lang w:val="en-US"/>
+        </w:rPr>
+        <w:t>(1</w:t>
+      </w:r>
+      <w:proofErr w:type="gramStart"/>
+      <w:r>
+        <w:rPr>
+          <w:lang w:val="en-US"/>
+        </w:rPr>
+        <w:t>);</w:t>
+      </w:r>
+      <w:proofErr w:type="gramEnd"/>
     </w:p>
     <w:p>
       <w:pPr>
@@ -1602,88 +2905,335 @@
         <w:rPr>
           <w:lang w:val="en-US"/>
         </w:rPr>
-        <w:t>        long daysUntilNextBirthday = ChronoUnit.DAYS.between(today, nextBirthday);</w:t>
-      </w:r>
-    </w:p>
-    <w:p>
-      <w:pPr>
-        <w:rPr>
-          <w:lang w:val="en-US"/>
-        </w:rPr>
-      </w:pPr>
-    </w:p>
-    <w:p>
-      <w:pPr>
-        <w:rPr>
-          <w:lang w:val="en-US"/>
-        </w:rPr>
-      </w:pPr>
-      <w:r>
-        <w:rPr>
-          <w:lang w:val="en-US"/>
-        </w:rPr>
-        <w:t>        if (today.getMonth() == birthdate.getMonth() &amp;&amp; today.getDayOfMonth() == birthdate.getDayOfMonth() &amp;&amp; today.getYear() &gt;= birthdate.getYear()){</w:t>
-      </w:r>
-    </w:p>
-    <w:p>
-      <w:pPr>
-        <w:rPr>
-          <w:lang w:val="en-US"/>
-        </w:rPr>
-      </w:pPr>
-      <w:r>
-        <w:rPr>
-          <w:lang w:val="en-US"/>
-        </w:rPr>
-        <w:t>            System.out.println("Happy Birthday!");</w:t>
-      </w:r>
-    </w:p>
-    <w:p>
-      <w:pPr>
-        <w:rPr>
-          <w:lang w:val="en-US"/>
-        </w:rPr>
-      </w:pPr>
-      <w:r>
-        <w:rPr>
-          <w:lang w:val="en-US"/>
-        </w:rPr>
-        <w:t>            System.out.println("You are " + days + " days old");</w:t>
-      </w:r>
-    </w:p>
-    <w:p>
+        <w:t xml:space="preserve">        long </w:t>
+      </w:r>
+      <w:proofErr w:type="spellStart"/>
+      <w:r>
+        <w:rPr>
+          <w:lang w:val="en-US"/>
+        </w:rPr>
+        <w:t>daysUntilNextBirthday</w:t>
+      </w:r>
+      <w:proofErr w:type="spellEnd"/>
+      <w:r>
+        <w:rPr>
+          <w:lang w:val="en-US"/>
+        </w:rPr>
+        <w:t xml:space="preserve"> = </w:t>
+      </w:r>
+      <w:proofErr w:type="spellStart"/>
+      <w:proofErr w:type="gramStart"/>
+      <w:r>
+        <w:rPr>
+          <w:lang w:val="en-US"/>
+        </w:rPr>
+        <w:t>ChronoUnit.DAYS.between</w:t>
+      </w:r>
+      <w:proofErr w:type="spellEnd"/>
+      <w:proofErr w:type="gramEnd"/>
+      <w:r>
+        <w:rPr>
+          <w:lang w:val="en-US"/>
+        </w:rPr>
+        <w:t xml:space="preserve">(today, </w:t>
+      </w:r>
+      <w:proofErr w:type="spellStart"/>
+      <w:r>
+        <w:rPr>
+          <w:lang w:val="en-US"/>
+        </w:rPr>
+        <w:t>nextBirthday</w:t>
+      </w:r>
+      <w:proofErr w:type="spellEnd"/>
+      <w:r>
+        <w:rPr>
+          <w:lang w:val="en-US"/>
+        </w:rPr>
+        <w:t>);</w:t>
+      </w:r>
+    </w:p>
+    <w:p>
+      <w:pPr>
+        <w:rPr>
+          <w:lang w:val="en-US"/>
+        </w:rPr>
+      </w:pPr>
+    </w:p>
+    <w:p>
+      <w:pPr>
+        <w:rPr>
+          <w:lang w:val="en-US"/>
+        </w:rPr>
+      </w:pPr>
+      <w:r>
+        <w:rPr>
+          <w:lang w:val="en-US"/>
+        </w:rPr>
+        <w:t>        if (</w:t>
+      </w:r>
+      <w:proofErr w:type="spellStart"/>
+      <w:proofErr w:type="gramStart"/>
+      <w:r>
+        <w:rPr>
+          <w:lang w:val="en-US"/>
+        </w:rPr>
+        <w:t>today.getMonth</w:t>
+      </w:r>
+      <w:proofErr w:type="spellEnd"/>
+      <w:proofErr w:type="gramEnd"/>
+      <w:r>
+        <w:rPr>
+          <w:lang w:val="en-US"/>
+        </w:rPr>
+        <w:t xml:space="preserve">() == </w:t>
+      </w:r>
+      <w:proofErr w:type="spellStart"/>
+      <w:r>
+        <w:rPr>
+          <w:lang w:val="en-US"/>
+        </w:rPr>
+        <w:t>birthdate.getMonth</w:t>
+      </w:r>
+      <w:proofErr w:type="spellEnd"/>
+      <w:r>
+        <w:rPr>
+          <w:lang w:val="en-US"/>
+        </w:rPr>
+        <w:t xml:space="preserve">() &amp;&amp; </w:t>
+      </w:r>
+      <w:proofErr w:type="spellStart"/>
+      <w:r>
+        <w:rPr>
+          <w:lang w:val="en-US"/>
+        </w:rPr>
+        <w:t>today.getDayOfMonth</w:t>
+      </w:r>
+      <w:proofErr w:type="spellEnd"/>
+      <w:r>
+        <w:rPr>
+          <w:lang w:val="en-US"/>
+        </w:rPr>
+        <w:t xml:space="preserve">() == </w:t>
+      </w:r>
+      <w:proofErr w:type="spellStart"/>
+      <w:r>
+        <w:rPr>
+          <w:lang w:val="en-US"/>
+        </w:rPr>
+        <w:t>birthdate.getDayOfMonth</w:t>
+      </w:r>
+      <w:proofErr w:type="spellEnd"/>
+      <w:r>
+        <w:rPr>
+          <w:lang w:val="en-US"/>
+        </w:rPr>
+        <w:t xml:space="preserve">() &amp;&amp; </w:t>
+      </w:r>
+      <w:proofErr w:type="spellStart"/>
+      <w:r>
+        <w:rPr>
+          <w:lang w:val="en-US"/>
+        </w:rPr>
+        <w:t>today.getYear</w:t>
+      </w:r>
+      <w:proofErr w:type="spellEnd"/>
+      <w:r>
+        <w:rPr>
+          <w:lang w:val="en-US"/>
+        </w:rPr>
+        <w:t xml:space="preserve">() &gt;= </w:t>
+      </w:r>
+      <w:proofErr w:type="spellStart"/>
+      <w:r>
+        <w:rPr>
+          <w:lang w:val="en-US"/>
+        </w:rPr>
+        <w:t>birthdate.getYear</w:t>
+      </w:r>
+      <w:proofErr w:type="spellEnd"/>
+      <w:r>
+        <w:rPr>
+          <w:lang w:val="en-US"/>
+        </w:rPr>
+        <w:t>()){</w:t>
+      </w:r>
+    </w:p>
+    <w:p>
+      <w:pPr>
+        <w:rPr>
+          <w:lang w:val="en-US"/>
+        </w:rPr>
+      </w:pPr>
       <w:r>
         <w:rPr>
           <w:lang w:val="en-US"/>
         </w:rPr>
         <w:t xml:space="preserve">            </w:t>
       </w:r>
-      <w:r>
-        <w:t>if (days % 1000 == 0) {</w:t>
-      </w:r>
-    </w:p>
-    <w:p>
-      <w:r>
-        <w:t>                System.out.println("Nice round number");</w:t>
-      </w:r>
-    </w:p>
-    <w:p>
-      <w:r>
+      <w:proofErr w:type="spellStart"/>
+      <w:r>
+        <w:rPr>
+          <w:lang w:val="en-US"/>
+        </w:rPr>
+        <w:t>System.out.println</w:t>
+      </w:r>
+      <w:proofErr w:type="spellEnd"/>
+      <w:r>
+        <w:rPr>
+          <w:lang w:val="en-US"/>
+        </w:rPr>
+        <w:t>("Happy Birthday!"</w:t>
+      </w:r>
+      <w:proofErr w:type="gramStart"/>
+      <w:r>
+        <w:rPr>
+          <w:lang w:val="en-US"/>
+        </w:rPr>
+        <w:t>);</w:t>
+      </w:r>
+      <w:proofErr w:type="gramEnd"/>
+    </w:p>
+    <w:p>
+      <w:pPr>
+        <w:rPr>
+          <w:lang w:val="en-US"/>
+        </w:rPr>
+      </w:pPr>
+      <w:r>
+        <w:rPr>
+          <w:lang w:val="en-US"/>
+        </w:rPr>
+        <w:t xml:space="preserve">            </w:t>
+      </w:r>
+      <w:proofErr w:type="spellStart"/>
+      <w:r>
+        <w:rPr>
+          <w:lang w:val="en-US"/>
+        </w:rPr>
+        <w:t>System.out.println</w:t>
+      </w:r>
+      <w:proofErr w:type="spellEnd"/>
+      <w:r>
+        <w:rPr>
+          <w:lang w:val="en-US"/>
+        </w:rPr>
+        <w:t>("You are " + days + " days old"</w:t>
+      </w:r>
+      <w:proofErr w:type="gramStart"/>
+      <w:r>
+        <w:rPr>
+          <w:lang w:val="en-US"/>
+        </w:rPr>
+        <w:t>);</w:t>
+      </w:r>
+      <w:proofErr w:type="gramEnd"/>
+    </w:p>
+    <w:p>
+      <w:pPr>
+        <w:rPr>
+          <w:lang w:val="en-US"/>
+        </w:rPr>
+      </w:pPr>
+      <w:r>
+        <w:rPr>
+          <w:lang w:val="en-US"/>
+        </w:rPr>
+        <w:t xml:space="preserve">            </w:t>
+      </w:r>
+      <w:r>
+        <w:rPr>
+          <w:lang w:val="en-US"/>
+        </w:rPr>
+        <w:t xml:space="preserve">if (days % 1000 == </w:t>
+      </w:r>
+      <w:proofErr w:type="gramStart"/>
+      <w:r>
+        <w:rPr>
+          <w:lang w:val="en-US"/>
+        </w:rPr>
+        <w:t>0) {</w:t>
+      </w:r>
+      <w:proofErr w:type="gramEnd"/>
+    </w:p>
+    <w:p>
+      <w:pPr>
+        <w:rPr>
+          <w:lang w:val="en-US"/>
+        </w:rPr>
+      </w:pPr>
+      <w:r>
+        <w:rPr>
+          <w:lang w:val="en-US"/>
+        </w:rPr>
+        <w:t xml:space="preserve">                </w:t>
+      </w:r>
+      <w:proofErr w:type="spellStart"/>
+      <w:r>
+        <w:rPr>
+          <w:lang w:val="en-US"/>
+        </w:rPr>
+        <w:t>System.out.println</w:t>
+      </w:r>
+      <w:proofErr w:type="spellEnd"/>
+      <w:r>
+        <w:rPr>
+          <w:lang w:val="en-US"/>
+        </w:rPr>
+        <w:t>("Nice round number"</w:t>
+      </w:r>
+      <w:proofErr w:type="gramStart"/>
+      <w:r>
+        <w:rPr>
+          <w:lang w:val="en-US"/>
+        </w:rPr>
+        <w:t>);</w:t>
+      </w:r>
+      <w:proofErr w:type="gramEnd"/>
+    </w:p>
+    <w:p>
+      <w:pPr>
+        <w:rPr>
+          <w:lang w:val="en-US"/>
+        </w:rPr>
+      </w:pPr>
+      <w:r>
+        <w:rPr>
+          <w:lang w:val="en-US"/>
+        </w:rPr>
         <w:t>            }</w:t>
       </w:r>
     </w:p>
     <w:p>
-      <w:r>
-        <w:t>            return;</w:t>
-      </w:r>
-    </w:p>
-    <w:p>
-      <w:pPr>
-        <w:rPr>
-          <w:lang w:val="en-US"/>
-        </w:rPr>
-      </w:pPr>
-      <w:r>
+      <w:pPr>
+        <w:rPr>
+          <w:lang w:val="en-US"/>
+        </w:rPr>
+      </w:pPr>
+      <w:r>
+        <w:rPr>
+          <w:lang w:val="en-US"/>
+        </w:rPr>
+        <w:t xml:space="preserve">            </w:t>
+      </w:r>
+      <w:proofErr w:type="gramStart"/>
+      <w:r>
+        <w:rPr>
+          <w:lang w:val="en-US"/>
+        </w:rPr>
+        <w:t>return;</w:t>
+      </w:r>
+      <w:proofErr w:type="gramEnd"/>
+    </w:p>
+    <w:p>
+      <w:pPr>
+        <w:rPr>
+          <w:lang w:val="en-US"/>
+        </w:rPr>
+      </w:pPr>
+      <w:r>
+        <w:rPr>
+          <w:lang w:val="en-US"/>
+        </w:rPr>
         <w:t xml:space="preserve">        </w:t>
       </w:r>
       <w:r>
@@ -1710,68 +3260,505 @@
         <w:rPr>
           <w:lang w:val="en-US"/>
         </w:rPr>
-        <w:t>        System.out.println("You are " + days + " days old");</w:t>
-      </w:r>
-    </w:p>
-    <w:p>
-      <w:pPr>
-        <w:rPr>
-          <w:lang w:val="en-US"/>
-        </w:rPr>
-      </w:pPr>
-      <w:r>
-        <w:rPr>
-          <w:lang w:val="en-US"/>
-        </w:rPr>
-        <w:t>        if (days % 1000 == 0) {</w:t>
-      </w:r>
-    </w:p>
-    <w:p>
-      <w:pPr>
-        <w:rPr>
-          <w:lang w:val="en-US"/>
-        </w:rPr>
-      </w:pPr>
-      <w:r>
-        <w:rPr>
-          <w:lang w:val="en-US"/>
-        </w:rPr>
-        <w:t>            System.out.println("Nice round number");</w:t>
-      </w:r>
-    </w:p>
-    <w:p>
-      <w:r>
-        <w:rPr>
-          <w:lang w:val="en-US"/>
-        </w:rPr>
         <w:t xml:space="preserve">        </w:t>
       </w:r>
-      <w:r>
+      <w:proofErr w:type="spellStart"/>
+      <w:r>
+        <w:rPr>
+          <w:lang w:val="en-US"/>
+        </w:rPr>
+        <w:t>System.out.println</w:t>
+      </w:r>
+      <w:proofErr w:type="spellEnd"/>
+      <w:r>
+        <w:rPr>
+          <w:lang w:val="en-US"/>
+        </w:rPr>
+        <w:t>("You are " + days + " days old"</w:t>
+      </w:r>
+      <w:proofErr w:type="gramStart"/>
+      <w:r>
+        <w:rPr>
+          <w:lang w:val="en-US"/>
+        </w:rPr>
+        <w:t>);</w:t>
+      </w:r>
+      <w:proofErr w:type="gramEnd"/>
+    </w:p>
+    <w:p>
+      <w:pPr>
+        <w:rPr>
+          <w:lang w:val="en-US"/>
+        </w:rPr>
+      </w:pPr>
+      <w:r>
+        <w:rPr>
+          <w:lang w:val="en-US"/>
+        </w:rPr>
+        <w:t xml:space="preserve">        if (days % 1000 == </w:t>
+      </w:r>
+      <w:proofErr w:type="gramStart"/>
+      <w:r>
+        <w:rPr>
+          <w:lang w:val="en-US"/>
+        </w:rPr>
+        <w:t>0) {</w:t>
+      </w:r>
+      <w:proofErr w:type="gramEnd"/>
+    </w:p>
+    <w:p>
+      <w:pPr>
+        <w:rPr>
+          <w:lang w:val="en-US"/>
+        </w:rPr>
+      </w:pPr>
+      <w:r>
+        <w:rPr>
+          <w:lang w:val="en-US"/>
+        </w:rPr>
+        <w:t xml:space="preserve">            </w:t>
+      </w:r>
+      <w:proofErr w:type="spellStart"/>
+      <w:r>
+        <w:rPr>
+          <w:lang w:val="en-US"/>
+        </w:rPr>
+        <w:t>System.out.println</w:t>
+      </w:r>
+      <w:proofErr w:type="spellEnd"/>
+      <w:r>
+        <w:rPr>
+          <w:lang w:val="en-US"/>
+        </w:rPr>
+        <w:t>("Nice round number"</w:t>
+      </w:r>
+      <w:proofErr w:type="gramStart"/>
+      <w:r>
+        <w:rPr>
+          <w:lang w:val="en-US"/>
+        </w:rPr>
+        <w:t>);</w:t>
+      </w:r>
+      <w:proofErr w:type="gramEnd"/>
+    </w:p>
+    <w:p>
+      <w:pPr>
+        <w:rPr>
+          <w:lang w:val="en-US"/>
+        </w:rPr>
+      </w:pPr>
+      <w:r>
+        <w:rPr>
+          <w:lang w:val="en-US"/>
+        </w:rPr>
+        <w:t xml:space="preserve">        </w:t>
+      </w:r>
+      <w:r>
+        <w:rPr>
+          <w:lang w:val="en-US"/>
+        </w:rPr>
         <w:t>}</w:t>
       </w:r>
     </w:p>
     <w:p>
-      <w:r>
+      <w:pPr>
+        <w:rPr>
+          <w:lang w:val="en-US"/>
+        </w:rPr>
+      </w:pPr>
+      <w:r>
+        <w:rPr>
+          <w:lang w:val="en-US"/>
+        </w:rPr>
         <w:lastRenderedPageBreak/>
-        <w:t>        System.out.println("Your next birthday is " + daysUntilNextBirthday + " days away");</w:t>
-      </w:r>
-    </w:p>
-    <w:p>
-      <w:r>
-        <w:t>        System.out.println("Your last birthday was " + daysFromBirthday + " days ago");</w:t>
-      </w:r>
-    </w:p>
-    <w:p>
-      <w:r>
-        <w:t>    }</w:t>
-      </w:r>
-    </w:p>
-    <w:p>
+        <w:t xml:space="preserve">        </w:t>
+      </w:r>
+      <w:proofErr w:type="spellStart"/>
+      <w:r>
+        <w:rPr>
+          <w:lang w:val="en-US"/>
+        </w:rPr>
+        <w:t>System.out.println</w:t>
+      </w:r>
+      <w:proofErr w:type="spellEnd"/>
+      <w:r>
+        <w:rPr>
+          <w:lang w:val="en-US"/>
+        </w:rPr>
+        <w:t xml:space="preserve">("Your next birthday is " + </w:t>
+      </w:r>
+      <w:proofErr w:type="spellStart"/>
+      <w:r>
+        <w:rPr>
+          <w:lang w:val="en-US"/>
+        </w:rPr>
+        <w:t>daysUntilNextBirthday</w:t>
+      </w:r>
+      <w:proofErr w:type="spellEnd"/>
+      <w:r>
+        <w:rPr>
+          <w:lang w:val="en-US"/>
+        </w:rPr>
+        <w:t xml:space="preserve"> + " days away"</w:t>
+      </w:r>
+      <w:proofErr w:type="gramStart"/>
+      <w:r>
+        <w:rPr>
+          <w:lang w:val="en-US"/>
+        </w:rPr>
+        <w:t>);</w:t>
+      </w:r>
+      <w:proofErr w:type="gramEnd"/>
+    </w:p>
+    <w:p>
+      <w:pPr>
+        <w:rPr>
+          <w:lang w:val="en-US"/>
+        </w:rPr>
+      </w:pPr>
+      <w:r>
+        <w:rPr>
+          <w:lang w:val="en-US"/>
+        </w:rPr>
+        <w:t xml:space="preserve">        </w:t>
+      </w:r>
+      <w:proofErr w:type="spellStart"/>
+      <w:r>
+        <w:rPr>
+          <w:lang w:val="en-US"/>
+        </w:rPr>
+        <w:t>System.out.println</w:t>
+      </w:r>
+      <w:proofErr w:type="spellEnd"/>
+      <w:r>
+        <w:rPr>
+          <w:lang w:val="en-US"/>
+        </w:rPr>
+        <w:t xml:space="preserve">("Your last birthday was " + </w:t>
+      </w:r>
+      <w:proofErr w:type="spellStart"/>
+      <w:r>
+        <w:rPr>
+          <w:lang w:val="en-US"/>
+        </w:rPr>
+        <w:t>daysFromBirthday</w:t>
+      </w:r>
+      <w:proofErr w:type="spellEnd"/>
+      <w:r>
+        <w:rPr>
+          <w:lang w:val="en-US"/>
+        </w:rPr>
+        <w:t xml:space="preserve"> + " days ago"</w:t>
+      </w:r>
+      <w:proofErr w:type="gramStart"/>
+      <w:r>
+        <w:rPr>
+          <w:lang w:val="en-US"/>
+        </w:rPr>
+        <w:t>);</w:t>
+      </w:r>
+      <w:proofErr w:type="gramEnd"/>
+    </w:p>
+    <w:p>
+      <w:r>
+        <w:rPr>
+          <w:lang w:val="en-US"/>
+        </w:rPr>
+        <w:t xml:space="preserve">    </w:t>
+      </w:r>
       <w:r>
         <w:t>}</w:t>
       </w:r>
     </w:p>
+    <w:p>
+      <w:r>
+        <w:t>}</w:t>
+      </w:r>
+    </w:p>
     <w:p/>
+    <w:p/>
+    <w:p/>
+    <w:p>
+      <w:pPr>
+        <w:pStyle w:val="Otsikko2"/>
+        <w:numPr>
+          <w:ilvl w:val="1"/>
+          <w:numId w:val="2"/>
+        </w:numPr>
+        <w:jc w:val="left"/>
+      </w:pPr>
+      <w:r>
+        <w:t xml:space="preserve">Tehtävä </w:t>
+      </w:r>
+      <w:r>
+        <w:t>3</w:t>
+      </w:r>
+      <w:r>
+        <w:t>, viikko</w:t>
+      </w:r>
+      <w:r>
+        <w:t xml:space="preserve"> 5</w:t>
+      </w:r>
+    </w:p>
+    <w:p/>
+    <w:p>
+      <w:pPr>
+        <w:tabs>
+          <w:tab w:val="left" w:pos="2684"/>
+        </w:tabs>
+      </w:pPr>
+      <w:r>
+        <w:t>Tehtävässä luodaan</w:t>
+      </w:r>
+      <w:r>
+        <w:t xml:space="preserve"> </w:t>
+      </w:r>
+      <w:r>
+        <w:t>ohjelma</w:t>
+      </w:r>
+      <w:r>
+        <w:t>, jossa tallennetaan taulukkoon t</w:t>
+      </w:r>
+      <w:r>
+        <w:t>ehtävässä annetut t</w:t>
+      </w:r>
+      <w:r>
+        <w:t>ie</w:t>
+      </w:r>
+      <w:r>
+        <w:t xml:space="preserve">dot </w:t>
+      </w:r>
+      <w:r>
+        <w:t xml:space="preserve">ja tämän jälkeen luetaan </w:t>
+      </w:r>
+      <w:r>
+        <w:t>luodusta</w:t>
+      </w:r>
+      <w:r>
+        <w:t xml:space="preserve"> taulukosta tietoa </w:t>
+      </w:r>
+      <w:r>
+        <w:t>for-</w:t>
+      </w:r>
+      <w:proofErr w:type="spellStart"/>
+      <w:r>
+        <w:t>loopin</w:t>
+      </w:r>
+      <w:proofErr w:type="spellEnd"/>
+      <w:r>
+        <w:t xml:space="preserve"> </w:t>
+      </w:r>
+      <w:r>
+        <w:t>avulla</w:t>
+      </w:r>
+      <w:r>
+        <w:t xml:space="preserve">. GitHubissa olleiden valmiiden luokkien avulla saamme taulukosta helposti tiedon käsiteltyä valmiina olevien </w:t>
+      </w:r>
+      <w:proofErr w:type="spellStart"/>
+      <w:proofErr w:type="gramStart"/>
+      <w:r>
+        <w:t>get</w:t>
+      </w:r>
+      <w:proofErr w:type="spellEnd"/>
+      <w:r>
+        <w:t>(</w:t>
+      </w:r>
+      <w:proofErr w:type="gramEnd"/>
+      <w:r>
+        <w:t>)-</w:t>
+      </w:r>
+      <w:r>
+        <w:t>kutsujen</w:t>
+      </w:r>
+      <w:r>
+        <w:t xml:space="preserve"> avulla. Tekstinä olevaa kuvausta emme halua kokonaan, joten jaamme sen </w:t>
+      </w:r>
+      <w:proofErr w:type="spellStart"/>
+      <w:proofErr w:type="gramStart"/>
+      <w:r>
+        <w:t>split</w:t>
+      </w:r>
+      <w:proofErr w:type="spellEnd"/>
+      <w:r>
+        <w:t>(</w:t>
+      </w:r>
+      <w:proofErr w:type="gramEnd"/>
+      <w:r>
+        <w:t xml:space="preserve">)-komennolla ja poimimme sieltä vain haluamamme osat. Päivämäärän saamme tapahtumasta pihalle </w:t>
+      </w:r>
+      <w:proofErr w:type="spellStart"/>
+      <w:r>
+        <w:t>localDate</w:t>
+      </w:r>
+      <w:proofErr w:type="spellEnd"/>
+      <w:r>
+        <w:t xml:space="preserve">-kirjastossa olevalla </w:t>
+      </w:r>
+      <w:proofErr w:type="spellStart"/>
+      <w:proofErr w:type="gramStart"/>
+      <w:r>
+        <w:t>getdate</w:t>
+      </w:r>
+      <w:proofErr w:type="spellEnd"/>
+      <w:r>
+        <w:t>(</w:t>
+      </w:r>
+      <w:proofErr w:type="gramEnd"/>
+      <w:r>
+        <w:t>)-</w:t>
+      </w:r>
+      <w:r>
+        <w:t>kutsulla</w:t>
+      </w:r>
+      <w:r>
+        <w:t>.</w:t>
+      </w:r>
+      <w:r>
+        <w:t xml:space="preserve"> Teksti kirjotetaan käyttäjälle kutsumalla </w:t>
+      </w:r>
+      <w:proofErr w:type="spellStart"/>
+      <w:r>
+        <w:t>printf</w:t>
+      </w:r>
+      <w:proofErr w:type="spellEnd"/>
+      <w:r>
+        <w:t xml:space="preserve">, jossa tekstiin on asetettu </w:t>
+      </w:r>
+      <w:proofErr w:type="spellStart"/>
+      <w:r>
+        <w:t>placeholdereita</w:t>
+      </w:r>
+      <w:proofErr w:type="spellEnd"/>
+      <w:r>
+        <w:t xml:space="preserve"> (”%s”) ja nämä </w:t>
+      </w:r>
+      <w:proofErr w:type="spellStart"/>
+      <w:r>
+        <w:t>placeholderit</w:t>
+      </w:r>
+      <w:proofErr w:type="spellEnd"/>
+      <w:r>
+        <w:t xml:space="preserve"> korvataan komennon lopussa annetuilla muuttujilla (”teksti”, muuttuja, muuttuja, muuttuja), tässä tapauksessa. Viimeisenä tallennetaan kaikki tapahtumat taulukkoon ja puretaan sieltä pihalle vain version nimi </w:t>
+      </w:r>
+      <w:proofErr w:type="spellStart"/>
+      <w:proofErr w:type="gramStart"/>
+      <w:r>
+        <w:t>getDescription</w:t>
+      </w:r>
+      <w:proofErr w:type="spellEnd"/>
+      <w:r>
+        <w:t>(</w:t>
+      </w:r>
+      <w:proofErr w:type="gramEnd"/>
+      <w:r>
+        <w:t xml:space="preserve">) kutsulla </w:t>
+      </w:r>
+      <w:proofErr w:type="spellStart"/>
+      <w:r>
+        <w:t>Event</w:t>
+      </w:r>
+      <w:proofErr w:type="spellEnd"/>
+      <w:r>
+        <w:t xml:space="preserve">-luokasta. Tämän jälkeen taulukko </w:t>
+      </w:r>
+      <w:r>
+        <w:t xml:space="preserve">muokataan aakkosjärjestykseen </w:t>
+      </w:r>
+      <w:proofErr w:type="spellStart"/>
+      <w:r>
+        <w:t>Arrays.sort</w:t>
+      </w:r>
+      <w:proofErr w:type="spellEnd"/>
+      <w:proofErr w:type="gramStart"/>
+      <w:r>
+        <w:t>()-</w:t>
+      </w:r>
+      <w:proofErr w:type="gramEnd"/>
+      <w:r>
+        <w:t xml:space="preserve">komennolla ja printataan tämä sama pihalle </w:t>
+      </w:r>
+      <w:proofErr w:type="spellStart"/>
+      <w:r>
+        <w:t>println</w:t>
+      </w:r>
+      <w:proofErr w:type="spellEnd"/>
+      <w:r>
+        <w:t xml:space="preserve">(”teksti” + </w:t>
+      </w:r>
+      <w:proofErr w:type="spellStart"/>
+      <w:r>
+        <w:t>Arrays.toString</w:t>
+      </w:r>
+      <w:proofErr w:type="spellEnd"/>
+      <w:r>
+        <w:t>())) komennolla</w:t>
+      </w:r>
+    </w:p>
+    <w:p>
+      <w:pPr>
+        <w:tabs>
+          <w:tab w:val="left" w:pos="2684"/>
+        </w:tabs>
+      </w:pPr>
+    </w:p>
+    <w:p>
+      <w:pPr>
+        <w:tabs>
+          <w:tab w:val="left" w:pos="2684"/>
+        </w:tabs>
+      </w:pPr>
+      <w:r>
+        <w:drawing>
+          <wp:inline distT="0" distB="0" distL="0" distR="0" wp14:anchorId="07EB9ED8" wp14:editId="40E257B4">
+            <wp:extent cx="5400040" cy="882015"/>
+            <wp:effectExtent l="0" t="0" r="0" b="0"/>
+            <wp:docPr id="996806238" name="Kuva 1" descr="Kuva, joka sisältää kohteen teksti, kuvakaappaus, Fontti&#10;&#10;Kuvaus luotu automaattisesti"/>
+            <wp:cNvGraphicFramePr>
+              <a:graphicFrameLocks xmlns:a="http://schemas.openxmlformats.org/drawingml/2006/main" noChangeAspect="1"/>
+            </wp:cNvGraphicFramePr>
+            <a:graphic xmlns:a="http://schemas.openxmlformats.org/drawingml/2006/main">
+              <a:graphicData uri="http://schemas.openxmlformats.org/drawingml/2006/picture">
+                <pic:pic xmlns:pic="http://schemas.openxmlformats.org/drawingml/2006/picture">
+                  <pic:nvPicPr>
+                    <pic:cNvPr id="996806238" name="Kuva 1" descr="Kuva, joka sisältää kohteen teksti, kuvakaappaus, Fontti&#10;&#10;Kuvaus luotu automaattisesti"/>
+                    <pic:cNvPicPr/>
+                  </pic:nvPicPr>
+                  <pic:blipFill>
+                    <a:blip r:embed="rId13"/>
+                    <a:stretch>
+                      <a:fillRect/>
+                    </a:stretch>
+                  </pic:blipFill>
+                  <pic:spPr>
+                    <a:xfrm>
+                      <a:off x="0" y="0"/>
+                      <a:ext cx="5400040" cy="882015"/>
+                    </a:xfrm>
+                    <a:prstGeom prst="rect">
+                      <a:avLst/>
+                    </a:prstGeom>
+                  </pic:spPr>
+                </pic:pic>
+              </a:graphicData>
+            </a:graphic>
+          </wp:inline>
+        </w:drawing>
+      </w:r>
+    </w:p>
+    <w:p>
+      <w:pPr>
+        <w:tabs>
+          <w:tab w:val="left" w:pos="2684"/>
+        </w:tabs>
+      </w:pPr>
+    </w:p>
+    <w:p>
+      <w:pPr>
+        <w:tabs>
+          <w:tab w:val="left" w:pos="2684"/>
+        </w:tabs>
+      </w:pPr>
+    </w:p>
     <w:sectPr>
       <w:pgSz w:w="11906" w:h="16838" w:code="9"/>
       <w:pgMar w:top="1134" w:right="1134" w:bottom="1134" w:left="2268" w:header="567" w:footer="567" w:gutter="0"/>
@@ -2854,6 +4841,7 @@
   <w:style w:type="character" w:default="1" w:styleId="Kappaleenoletusfontti">
     <w:name w:val="Default Paragraph Font"/>
     <w:uiPriority w:val="1"/>
+    <w:semiHidden/>
     <w:unhideWhenUsed/>
   </w:style>
   <w:style w:type="table" w:default="1" w:styleId="Normaalitaulukko">

</xml_diff>

<commit_message>
added this weeks tasks
</commit_message>
<xml_diff>
--- a/oppimispaivakirja/Oppimispäiväkirja.docx
+++ b/oppimispaivakirja/Oppimispäiväkirja.docx
@@ -290,7 +290,7 @@
                         </a:ln>
                         <a:extLst>
                           <a:ext uri="{909E8E84-426E-40dd-AFC4-6F175D3DCCD1}">
-                            <a14:hiddenFill xmlns:pic="http://schemas.openxmlformats.org/drawingml/2006/picture" xmlns:adec="http://schemas.microsoft.com/office/drawing/2017/decorative" xmlns:c="http://schemas.openxmlformats.org/drawingml/2006/chart" xmlns:a14="http://schemas.microsoft.com/office/drawing/2010/main" xmlns:w="http://schemas.openxmlformats.org/wordprocessingml/2006/main" xmlns:w10="urn:schemas-microsoft-com:office:word" xmlns:v="urn:schemas-microsoft-com:vml" xmlns:o="urn:schemas-microsoft-com:office:office" xmlns:mv="urn:schemas-microsoft-com:mac:vml" xmlns:mo="http://schemas.microsoft.com/office/mac/office/2008/main" xmlns="" xmlns:arto="http://schemas.microsoft.com/office/word/2006/arto">
+                            <a14:hiddenFill xmlns:arto="http://schemas.microsoft.com/office/word/2006/arto" xmlns="" xmlns:mo="http://schemas.microsoft.com/office/mac/office/2008/main" xmlns:mv="urn:schemas-microsoft-com:mac:vml" xmlns:o="urn:schemas-microsoft-com:office:office" xmlns:v="urn:schemas-microsoft-com:vml" xmlns:w10="urn:schemas-microsoft-com:office:word" xmlns:w="http://schemas.openxmlformats.org/wordprocessingml/2006/main" xmlns:a14="http://schemas.microsoft.com/office/drawing/2010/main" xmlns:c="http://schemas.openxmlformats.org/drawingml/2006/chart" xmlns:adec="http://schemas.microsoft.com/office/drawing/2017/decorative" xmlns:pic="http://schemas.openxmlformats.org/drawingml/2006/picture">
                               <a:noFill/>
                             </a14:hiddenFill>
                           </a:ext>
@@ -361,11 +361,11 @@
           <w:noProof/>
           <w:kern w:val="2"/>
           <w:szCs w:val="24"/>
-          <w:lang w:eastAsia="fi-FI"/>
+          <w:lang w:val="en-150" w:eastAsia="ja-JP"/>
           <w14:ligatures w14:val="standardContextual"/>
         </w:rPr>
       </w:pPr>
-      <w:hyperlink w:anchor="_Toc189488742" w:history="1">
+      <w:hyperlink w:anchor="_Toc190437531" w:history="1">
         <w:r>
           <w:rPr>
             <w:rStyle w:val="Hyperlinkki"/>
@@ -379,7 +379,7 @@
             <w:noProof/>
             <w:kern w:val="2"/>
             <w:szCs w:val="24"/>
-            <w:lang w:eastAsia="fi-FI"/>
+            <w:lang w:val="en-150" w:eastAsia="ja-JP"/>
             <w14:ligatures w14:val="standardContextual"/>
           </w:rPr>
           <w:tab/>
@@ -410,7 +410,7 @@
             <w:noProof/>
             <w:webHidden/>
           </w:rPr>
-          <w:instrText xml:space="preserve"> PAGEREF _Toc189488742 \h </w:instrText>
+          <w:instrText xml:space="preserve"> PAGEREF _Toc190437531 \h </w:instrText>
         </w:r>
         <w:r>
           <w:rPr>
@@ -449,11 +449,11 @@
           <w:noProof/>
           <w:kern w:val="2"/>
           <w:szCs w:val="24"/>
-          <w:lang w:eastAsia="fi-FI"/>
+          <w:lang w:val="en-150" w:eastAsia="ja-JP"/>
           <w14:ligatures w14:val="standardContextual"/>
         </w:rPr>
       </w:pPr>
-      <w:hyperlink w:anchor="_Toc189488743" w:history="1">
+      <w:hyperlink w:anchor="_Toc190437532" w:history="1">
         <w:r>
           <w:rPr>
             <w:rStyle w:val="Hyperlinkki"/>
@@ -467,7 +467,7 @@
             <w:noProof/>
             <w:kern w:val="2"/>
             <w:szCs w:val="24"/>
-            <w:lang w:eastAsia="fi-FI"/>
+            <w:lang w:val="en-150" w:eastAsia="ja-JP"/>
             <w14:ligatures w14:val="standardContextual"/>
           </w:rPr>
           <w:tab/>
@@ -498,7 +498,7 @@
             <w:noProof/>
             <w:webHidden/>
           </w:rPr>
-          <w:instrText xml:space="preserve"> PAGEREF _Toc189488743 \h </w:instrText>
+          <w:instrText xml:space="preserve"> PAGEREF _Toc190437532 \h </w:instrText>
         </w:r>
         <w:r>
           <w:rPr>
@@ -537,11 +537,11 @@
           <w:noProof/>
           <w:kern w:val="2"/>
           <w:szCs w:val="24"/>
-          <w:lang w:eastAsia="fi-FI"/>
+          <w:lang w:val="en-150" w:eastAsia="ja-JP"/>
           <w14:ligatures w14:val="standardContextual"/>
         </w:rPr>
       </w:pPr>
-      <w:hyperlink w:anchor="_Toc189488744" w:history="1">
+      <w:hyperlink w:anchor="_Toc190437533" w:history="1">
         <w:r>
           <w:rPr>
             <w:rStyle w:val="Hyperlinkki"/>
@@ -555,7 +555,7 @@
             <w:noProof/>
             <w:kern w:val="2"/>
             <w:szCs w:val="24"/>
-            <w:lang w:eastAsia="fi-FI"/>
+            <w:lang w:val="en-150" w:eastAsia="ja-JP"/>
             <w14:ligatures w14:val="standardContextual"/>
           </w:rPr>
           <w:tab/>
@@ -586,7 +586,7 @@
             <w:noProof/>
             <w:webHidden/>
           </w:rPr>
-          <w:instrText xml:space="preserve"> PAGEREF _Toc189488744 \h </w:instrText>
+          <w:instrText xml:space="preserve"> PAGEREF _Toc190437533 \h </w:instrText>
         </w:r>
         <w:r>
           <w:rPr>
@@ -625,11 +625,11 @@
           <w:noProof/>
           <w:kern w:val="2"/>
           <w:szCs w:val="24"/>
-          <w:lang w:eastAsia="fi-FI"/>
+          <w:lang w:val="en-150" w:eastAsia="ja-JP"/>
           <w14:ligatures w14:val="standardContextual"/>
         </w:rPr>
       </w:pPr>
-      <w:hyperlink w:anchor="_Toc189488745" w:history="1">
+      <w:hyperlink w:anchor="_Toc190437534" w:history="1">
         <w:r>
           <w:rPr>
             <w:rStyle w:val="Hyperlinkki"/>
@@ -643,7 +643,7 @@
             <w:noProof/>
             <w:kern w:val="2"/>
             <w:szCs w:val="24"/>
-            <w:lang w:eastAsia="fi-FI"/>
+            <w:lang w:val="en-150" w:eastAsia="ja-JP"/>
             <w14:ligatures w14:val="standardContextual"/>
           </w:rPr>
           <w:tab/>
@@ -674,7 +674,7 @@
             <w:noProof/>
             <w:webHidden/>
           </w:rPr>
-          <w:instrText xml:space="preserve"> PAGEREF _Toc189488745 \h </w:instrText>
+          <w:instrText xml:space="preserve"> PAGEREF _Toc190437534 \h </w:instrText>
         </w:r>
         <w:r>
           <w:rPr>
@@ -713,11 +713,11 @@
           <w:noProof/>
           <w:kern w:val="2"/>
           <w:szCs w:val="24"/>
-          <w:lang w:eastAsia="fi-FI"/>
+          <w:lang w:val="en-150" w:eastAsia="ja-JP"/>
           <w14:ligatures w14:val="standardContextual"/>
         </w:rPr>
       </w:pPr>
-      <w:hyperlink w:anchor="_Toc189488746" w:history="1">
+      <w:hyperlink w:anchor="_Toc190437535" w:history="1">
         <w:r>
           <w:rPr>
             <w:rStyle w:val="Hyperlinkki"/>
@@ -731,7 +731,7 @@
             <w:noProof/>
             <w:kern w:val="2"/>
             <w:szCs w:val="24"/>
-            <w:lang w:eastAsia="fi-FI"/>
+            <w:lang w:val="en-150" w:eastAsia="ja-JP"/>
             <w14:ligatures w14:val="standardContextual"/>
           </w:rPr>
           <w:tab/>
@@ -762,7 +762,7 @@
             <w:noProof/>
             <w:webHidden/>
           </w:rPr>
-          <w:instrText xml:space="preserve"> PAGEREF _Toc189488746 \h </w:instrText>
+          <w:instrText xml:space="preserve"> PAGEREF _Toc190437535 \h </w:instrText>
         </w:r>
         <w:r>
           <w:rPr>
@@ -783,6 +783,94 @@
             <w:webHidden/>
           </w:rPr>
           <w:t>5</w:t>
+        </w:r>
+        <w:r>
+          <w:rPr>
+            <w:noProof/>
+            <w:webHidden/>
+          </w:rPr>
+          <w:fldChar w:fldCharType="end"/>
+        </w:r>
+      </w:hyperlink>
+    </w:p>
+    <w:p>
+      <w:pPr>
+        <w:pStyle w:val="Sisluet2"/>
+        <w:rPr>
+          <w:rFonts w:asciiTheme="minorHAnsi" w:eastAsiaTheme="minorEastAsia" w:hAnsiTheme="minorHAnsi" w:cstheme="minorBidi"/>
+          <w:noProof/>
+          <w:kern w:val="2"/>
+          <w:szCs w:val="24"/>
+          <w:lang w:val="en-150" w:eastAsia="ja-JP"/>
+          <w14:ligatures w14:val="standardContextual"/>
+        </w:rPr>
+      </w:pPr>
+      <w:hyperlink w:anchor="_Toc190437536" w:history="1">
+        <w:r>
+          <w:rPr>
+            <w:rStyle w:val="Hyperlinkki"/>
+            <w:noProof/>
+          </w:rPr>
+          <w:t>1.5</w:t>
+        </w:r>
+        <w:r>
+          <w:rPr>
+            <w:rFonts w:asciiTheme="minorHAnsi" w:eastAsiaTheme="minorEastAsia" w:hAnsiTheme="minorHAnsi" w:cstheme="minorBidi"/>
+            <w:noProof/>
+            <w:kern w:val="2"/>
+            <w:szCs w:val="24"/>
+            <w:lang w:val="en-150" w:eastAsia="ja-JP"/>
+            <w14:ligatures w14:val="standardContextual"/>
+          </w:rPr>
+          <w:tab/>
+        </w:r>
+        <w:r>
+          <w:rPr>
+            <w:rStyle w:val="Hyperlinkki"/>
+            <w:noProof/>
+          </w:rPr>
+          <w:t>Tehtävä 5, viikko 7</w:t>
+        </w:r>
+        <w:r>
+          <w:rPr>
+            <w:noProof/>
+            <w:webHidden/>
+          </w:rPr>
+          <w:tab/>
+        </w:r>
+        <w:r>
+          <w:rPr>
+            <w:noProof/>
+            <w:webHidden/>
+          </w:rPr>
+          <w:fldChar w:fldCharType="begin"/>
+        </w:r>
+        <w:r>
+          <w:rPr>
+            <w:noProof/>
+            <w:webHidden/>
+          </w:rPr>
+          <w:instrText xml:space="preserve"> PAGEREF _Toc190437536 \h </w:instrText>
+        </w:r>
+        <w:r>
+          <w:rPr>
+            <w:noProof/>
+            <w:webHidden/>
+          </w:rPr>
+        </w:r>
+        <w:r>
+          <w:rPr>
+            <w:noProof/>
+            <w:webHidden/>
+          </w:rPr>
+          <w:fldChar w:fldCharType="separate"/>
+        </w:r>
+        <w:r>
+          <w:rPr>
+            <w:noProof/>
+            <w:webHidden/>
+          </w:rPr>
+          <w:t>6</w:t>
         </w:r>
         <w:r>
           <w:rPr>
@@ -830,7 +918,7 @@
           <w:numId w:val="1"/>
         </w:numPr>
       </w:pPr>
-      <w:bookmarkStart w:id="0" w:name="_Toc189488742"/>
+      <w:bookmarkStart w:id="0" w:name="_Toc190437531"/>
       <w:r>
         <w:t>Tehtävät</w:t>
       </w:r>
@@ -845,7 +933,7 @@
         </w:numPr>
         <w:jc w:val="left"/>
       </w:pPr>
-      <w:bookmarkStart w:id="1" w:name="_Toc189488743"/>
+      <w:bookmarkStart w:id="1" w:name="_Toc190437532"/>
       <w:r>
         <w:t>Tehtävä 1, viikko 3</w:t>
       </w:r>
@@ -972,7 +1060,7 @@
         </w:numPr>
         <w:jc w:val="left"/>
       </w:pPr>
-      <w:bookmarkStart w:id="2" w:name="_Toc189488744"/>
+      <w:bookmarkStart w:id="2" w:name="_Toc190437533"/>
       <w:r>
         <w:t>Tehtävä 2, viikko 4</w:t>
       </w:r>
@@ -1021,13 +1109,8 @@
         <w:t xml:space="preserve"> </w:t>
       </w:r>
       <w:proofErr w:type="spellStart"/>
-      <w:proofErr w:type="gramStart"/>
-      <w:r>
-        <w:t>java.time</w:t>
-      </w:r>
-      <w:proofErr w:type="gramEnd"/>
-      <w:r>
-        <w:t>.localDate</w:t>
+      <w:r>
+        <w:t>java.time.localDate</w:t>
       </w:r>
       <w:proofErr w:type="spellEnd"/>
       <w:r>
@@ -1061,26 +1144,19 @@
         <w:t xml:space="preserve">() komennon avulla. Tämän lisäksi tarvitsemme </w:t>
       </w:r>
       <w:proofErr w:type="spellStart"/>
-      <w:proofErr w:type="gramStart"/>
       <w:r>
         <w:t>localDate.now</w:t>
       </w:r>
       <w:proofErr w:type="spellEnd"/>
       <w:r>
-        <w:t>(</w:t>
-      </w:r>
-      <w:proofErr w:type="gramEnd"/>
-      <w:r>
-        <w:t>), jota käytämme arvona mihin syntymäpäivää verrataan.</w:t>
+        <w:t>(), jota käytämme arvona mihin syntymäpäivää verrataan.</w:t>
       </w:r>
       <w:r>
         <w:t xml:space="preserve"> Vertailun jälkeen kerrotaan käyttäjälle hänen ikänsä päivinä, milloin hänen seuraava syntymäpäivä on ja milloin hänen viimeisin syntymäpäivänsä oli. Mikäli käyttäjän ikä päivinä on jaollinen </w:t>
       </w:r>
-      <w:proofErr w:type="gramStart"/>
-      <w:r>
-        <w:t>tuhannella</w:t>
-      </w:r>
-      <w:proofErr w:type="gramEnd"/>
+      <w:r>
+        <w:t>tuhannella,</w:t>
+      </w:r>
       <w:r>
         <w:t xml:space="preserve"> tulostetaan hänelle vielä sen lisäksi onnittelut tästä.</w:t>
       </w:r>
@@ -1154,7 +1230,7 @@
         </w:numPr>
         <w:jc w:val="left"/>
       </w:pPr>
-      <w:bookmarkStart w:id="3" w:name="_Toc189488745"/>
+      <w:bookmarkStart w:id="3" w:name="_Toc190437534"/>
       <w:r>
         <w:t>Tehtävä 3, viikko 5</w:t>
       </w:r>
@@ -1212,17 +1288,12 @@
         <w:t xml:space="preserve">. GitHubissa olleiden valmiiden luokkien avulla saamme taulukosta helposti tiedon käsiteltyä valmiina olevien </w:t>
       </w:r>
       <w:proofErr w:type="spellStart"/>
-      <w:proofErr w:type="gramStart"/>
       <w:r>
         <w:t>get</w:t>
       </w:r>
       <w:proofErr w:type="spellEnd"/>
       <w:r>
-        <w:t>(</w:t>
-      </w:r>
-      <w:proofErr w:type="gramEnd"/>
-      <w:r>
-        <w:t>)-</w:t>
+        <w:t>()-</w:t>
       </w:r>
       <w:r>
         <w:t>kutsujen</w:t>
@@ -1231,17 +1302,12 @@
         <w:t xml:space="preserve"> avulla. Tekstinä olevaa kuvausta emme halua kokonaan, joten jaamme sen </w:t>
       </w:r>
       <w:proofErr w:type="spellStart"/>
-      <w:proofErr w:type="gramStart"/>
       <w:r>
         <w:t>split</w:t>
       </w:r>
       <w:proofErr w:type="spellEnd"/>
       <w:r>
-        <w:t>(</w:t>
-      </w:r>
-      <w:proofErr w:type="gramEnd"/>
-      <w:r>
-        <w:t xml:space="preserve">)-komennolla ja poimimme sieltä vain haluamamme osat. Päivämäärän saamme tapahtumasta pihalle </w:t>
+        <w:t xml:space="preserve">()-komennolla ja poimimme sieltä vain haluamamme osat. Päivämäärän saamme tapahtumasta pihalle </w:t>
       </w:r>
       <w:proofErr w:type="spellStart"/>
       <w:r>
@@ -1252,17 +1318,12 @@
         <w:t xml:space="preserve">-kirjastossa olevalla </w:t>
       </w:r>
       <w:proofErr w:type="spellStart"/>
-      <w:proofErr w:type="gramStart"/>
       <w:r>
         <w:t>getdate</w:t>
       </w:r>
       <w:proofErr w:type="spellEnd"/>
       <w:r>
-        <w:t>(</w:t>
-      </w:r>
-      <w:proofErr w:type="gramEnd"/>
-      <w:r>
-        <w:t>)-</w:t>
+        <w:t>()-</w:t>
       </w:r>
       <w:r>
         <w:t>kutsulla</w:t>
@@ -1302,17 +1363,12 @@
         <w:t xml:space="preserve">korvataan komennon lopussa annetuilla muuttujilla (”teksti”, muuttuja, muuttuja, muuttuja), tässä tapauksessa. Viimeisenä tallennetaan kaikki tapahtumat taulukkoon ja puretaan sieltä pihalle vain version nimi </w:t>
       </w:r>
       <w:proofErr w:type="spellStart"/>
-      <w:proofErr w:type="gramStart"/>
       <w:r>
         <w:t>getDescription</w:t>
       </w:r>
       <w:proofErr w:type="spellEnd"/>
       <w:r>
-        <w:t>(</w:t>
-      </w:r>
-      <w:proofErr w:type="gramEnd"/>
-      <w:r>
-        <w:t xml:space="preserve">) kutsulla </w:t>
+        <w:t xml:space="preserve">() kutsulla </w:t>
       </w:r>
       <w:proofErr w:type="spellStart"/>
       <w:r>
@@ -1330,13 +1386,8 @@
         <w:t>Arrays.sort</w:t>
       </w:r>
       <w:proofErr w:type="spellEnd"/>
-      <w:proofErr w:type="gramStart"/>
-      <w:r>
-        <w:t>()-</w:t>
-      </w:r>
-      <w:proofErr w:type="gramEnd"/>
-      <w:r>
-        <w:t xml:space="preserve">komennolla ja printataan tämä sama pihalle </w:t>
+      <w:r>
+        <w:t xml:space="preserve">()-komennolla ja printataan tämä sama pihalle </w:t>
       </w:r>
       <w:proofErr w:type="spellStart"/>
       <w:r>
@@ -1450,18 +1501,9 @@
         </w:numPr>
         <w:jc w:val="left"/>
       </w:pPr>
-      <w:bookmarkStart w:id="4" w:name="_Toc189488746"/>
-      <w:r>
-        <w:t xml:space="preserve">Tehtävä </w:t>
-      </w:r>
-      <w:r>
-        <w:t>4</w:t>
-      </w:r>
-      <w:r>
-        <w:t xml:space="preserve">, viikko </w:t>
-      </w:r>
-      <w:r>
-        <w:t>6</w:t>
+      <w:bookmarkStart w:id="4" w:name="_Toc190437535"/>
+      <w:r>
+        <w:t>Tehtävä 4, viikko 6</w:t>
       </w:r>
       <w:bookmarkEnd w:id="4"/>
     </w:p>
@@ -1548,7 +1590,6 @@
         <w:t xml:space="preserve">Tehtävän toteuttamista varten on Today.java tiedostoon pitänyt lisätä metodit: </w:t>
       </w:r>
       <w:proofErr w:type="spellStart"/>
-      <w:proofErr w:type="gramStart"/>
       <w:r>
         <w:t>report</w:t>
       </w:r>
@@ -1557,7 +1598,6 @@
         <w:t>(</w:t>
       </w:r>
       <w:proofErr w:type="spellStart"/>
-      <w:proofErr w:type="gramEnd"/>
       <w:r>
         <w:t>LocalDate</w:t>
       </w:r>
@@ -1587,16 +1627,7 @@
       </w:r>
       <w:proofErr w:type="spellEnd"/>
       <w:r>
-        <w:t xml:space="preserve">): </w:t>
-      </w:r>
-      <w:r>
-        <w:t>joka s</w:t>
-      </w:r>
-      <w:r>
-        <w:t>uodattaa ja tulostaa tapahtumat</w:t>
-      </w:r>
-      <w:r>
-        <w:t xml:space="preserve"> ja </w:t>
+        <w:t xml:space="preserve">): joka suodattaa ja tulostaa tapahtumat ja </w:t>
       </w:r>
     </w:p>
     <w:p>
@@ -1606,7 +1637,6 @@
         </w:tabs>
       </w:pPr>
       <w:proofErr w:type="spellStart"/>
-      <w:proofErr w:type="gramStart"/>
       <w:r>
         <w:t>isSameDate</w:t>
       </w:r>
@@ -1615,7 +1645,6 @@
         <w:t>(</w:t>
       </w:r>
       <w:proofErr w:type="spellStart"/>
-      <w:proofErr w:type="gramEnd"/>
       <w:r>
         <w:t>LocalDate</w:t>
       </w:r>
@@ -1645,22 +1674,7 @@
       </w:r>
       <w:proofErr w:type="spellEnd"/>
       <w:r>
-        <w:t>)</w:t>
-      </w:r>
-      <w:r>
-        <w:t>: joka</w:t>
-      </w:r>
-      <w:r>
-        <w:t xml:space="preserve"> </w:t>
-      </w:r>
-      <w:r>
-        <w:t>t</w:t>
-      </w:r>
-      <w:r>
-        <w:t>arkistaa, ovatko päivämäärät samat (ilman vuotta)</w:t>
-      </w:r>
-      <w:r>
-        <w:t xml:space="preserve">. Näiden metodien lisäksi on myös category.java tiedostoon tehty muutoksia lisäämällä sinne </w:t>
+        <w:t xml:space="preserve">): joka tarkistaa, ovatko päivämäärät samat (ilman vuotta). Näiden metodien lisäksi on myös category.java tiedostoon tehty muutoksia lisäämällä sinne </w:t>
       </w:r>
       <w:proofErr w:type="spellStart"/>
       <w:r>
@@ -1704,6 +1718,9 @@
         </w:tabs>
       </w:pPr>
       <w:r>
+        <w:rPr>
+          <w:noProof/>
+        </w:rPr>
         <w:drawing>
           <wp:inline distT="0" distB="0" distL="0" distR="0" wp14:anchorId="4AF3550F" wp14:editId="169AABE8">
             <wp:extent cx="5400040" cy="1149985"/>
@@ -1748,6 +1765,9 @@
         </w:tabs>
       </w:pPr>
       <w:r>
+        <w:rPr>
+          <w:noProof/>
+        </w:rPr>
         <w:drawing>
           <wp:inline distT="0" distB="0" distL="0" distR="0" wp14:anchorId="2B01FF18" wp14:editId="6141912F">
             <wp:extent cx="5400040" cy="260350"/>
@@ -1813,21 +1833,416 @@
           <w:rPr>
             <w:rStyle w:val="Hyperlinkki"/>
           </w:rPr>
-          <w:t>https://github.com/TeemuKeskinen/ohjelmoinnin-syventavat/blob/main/teht</w:t>
-        </w:r>
-        <w:r>
-          <w:rPr>
-            <w:rStyle w:val="Hyperlinkki"/>
-          </w:rPr>
-          <w:t>a</w:t>
-        </w:r>
-        <w:r>
-          <w:rPr>
-            <w:rStyle w:val="Hyperlinkki"/>
-          </w:rPr>
-          <w:t>vat/week%206/Today.java</w:t>
+          <w:t>https://github.com/TeemuKeskinen/ohjelmoinnin-syventavat/blob/main/tehtavat/week%206/Today.java</w:t>
         </w:r>
       </w:hyperlink>
+    </w:p>
+    <w:p>
+      <w:pPr>
+        <w:tabs>
+          <w:tab w:val="left" w:pos="2684"/>
+        </w:tabs>
+      </w:pPr>
+    </w:p>
+    <w:p>
+      <w:pPr>
+        <w:pStyle w:val="Otsikko2"/>
+        <w:numPr>
+          <w:ilvl w:val="1"/>
+          <w:numId w:val="2"/>
+        </w:numPr>
+        <w:jc w:val="left"/>
+      </w:pPr>
+      <w:bookmarkStart w:id="5" w:name="_Toc190437536"/>
+      <w:r>
+        <w:t xml:space="preserve">Tehtävä </w:t>
+      </w:r>
+      <w:r>
+        <w:t>5</w:t>
+      </w:r>
+      <w:r>
+        <w:t xml:space="preserve">, viikko </w:t>
+      </w:r>
+      <w:r>
+        <w:t>7</w:t>
+      </w:r>
+      <w:bookmarkEnd w:id="5"/>
+    </w:p>
+    <w:p>
+      <w:pPr>
+        <w:tabs>
+          <w:tab w:val="left" w:pos="2684"/>
+        </w:tabs>
+      </w:pPr>
+    </w:p>
+    <w:p>
+      <w:pPr>
+        <w:tabs>
+          <w:tab w:val="left" w:pos="2684"/>
+        </w:tabs>
+      </w:pPr>
+      <w:r>
+        <w:t xml:space="preserve">Tehtävässä muokataan </w:t>
+      </w:r>
+      <w:proofErr w:type="spellStart"/>
+      <w:r>
+        <w:t>githubissa</w:t>
+      </w:r>
+      <w:proofErr w:type="spellEnd"/>
+      <w:r>
+        <w:t xml:space="preserve"> olevia v</w:t>
+      </w:r>
+      <w:r>
+        <w:t xml:space="preserve">almiita tiedostoja lisäämällä </w:t>
+      </w:r>
+      <w:proofErr w:type="spellStart"/>
+      <w:r>
+        <w:t>mavenin</w:t>
+      </w:r>
+      <w:proofErr w:type="spellEnd"/>
+      <w:r>
+        <w:t xml:space="preserve"> avulla projektiin ulkoisen kirjaston avulla Apache </w:t>
+      </w:r>
+      <w:proofErr w:type="spellStart"/>
+      <w:r>
+        <w:t>Commons</w:t>
+      </w:r>
+      <w:proofErr w:type="spellEnd"/>
+      <w:r>
+        <w:t xml:space="preserve"> CSV. </w:t>
+      </w:r>
+      <w:r>
+        <w:t xml:space="preserve">Tämä tapahtuu lisäämällä projektin pom.xml tiedostoon </w:t>
+      </w:r>
+      <w:proofErr w:type="spellStart"/>
+      <w:r>
+        <w:t>dependency</w:t>
+      </w:r>
+      <w:proofErr w:type="spellEnd"/>
+      <w:r>
+        <w:t>.</w:t>
+      </w:r>
+    </w:p>
+    <w:p>
+      <w:pPr>
+        <w:tabs>
+          <w:tab w:val="left" w:pos="2684"/>
+        </w:tabs>
+      </w:pPr>
+      <w:r>
+        <w:br/>
+      </w:r>
+      <w:r>
+        <w:drawing>
+          <wp:inline distT="0" distB="0" distL="0" distR="0" wp14:anchorId="36F5F81D" wp14:editId="07DAFD44">
+            <wp:extent cx="3915321" cy="1276528"/>
+            <wp:effectExtent l="0" t="0" r="9525" b="0"/>
+            <wp:docPr id="761001927" name="Kuva 1" descr="Kuva, joka sisältää kohteen teksti, Fontti, kuvakaappaus&#10;&#10;Tekoälyn generoima sisältö voi olla virheellistä."/>
+            <wp:cNvGraphicFramePr>
+              <a:graphicFrameLocks xmlns:a="http://schemas.openxmlformats.org/drawingml/2006/main" noChangeAspect="1"/>
+            </wp:cNvGraphicFramePr>
+            <a:graphic xmlns:a="http://schemas.openxmlformats.org/drawingml/2006/main">
+              <a:graphicData uri="http://schemas.openxmlformats.org/drawingml/2006/picture">
+                <pic:pic xmlns:pic="http://schemas.openxmlformats.org/drawingml/2006/picture">
+                  <pic:nvPicPr>
+                    <pic:cNvPr id="761001927" name="Kuva 1" descr="Kuva, joka sisältää kohteen teksti, Fontti, kuvakaappaus&#10;&#10;Tekoälyn generoima sisältö voi olla virheellistä."/>
+                    <pic:cNvPicPr/>
+                  </pic:nvPicPr>
+                  <pic:blipFill>
+                    <a:blip r:embed="rId21"/>
+                    <a:stretch>
+                      <a:fillRect/>
+                    </a:stretch>
+                  </pic:blipFill>
+                  <pic:spPr>
+                    <a:xfrm>
+                      <a:off x="0" y="0"/>
+                      <a:ext cx="3915321" cy="1276528"/>
+                    </a:xfrm>
+                    <a:prstGeom prst="rect">
+                      <a:avLst/>
+                    </a:prstGeom>
+                  </pic:spPr>
+                </pic:pic>
+              </a:graphicData>
+            </a:graphic>
+          </wp:inline>
+        </w:drawing>
+      </w:r>
+      <w:r>
+        <w:br/>
+      </w:r>
+      <w:r>
+        <w:br/>
+      </w:r>
+      <w:r>
+        <w:br/>
+      </w:r>
+      <w:r>
+        <w:t xml:space="preserve">Tämän lisäksi täytyy tiedostoissa valmiiksi annettua CSV-tiedoston </w:t>
+      </w:r>
+      <w:r>
+        <w:t>lukemista ja käsittelyä</w:t>
+      </w:r>
+      <w:r>
+        <w:t xml:space="preserve"> muokata käyttämään uutta lisättyä kirjastoa. </w:t>
+      </w:r>
+      <w:r>
+        <w:t>Tärkeimmät lisäykset ovat import org.apache.commons.csv importit, joilla ulkoiset CSV-tiedoston käsittelyyn käytetyt kirjastot lisätään.</w:t>
+      </w:r>
+    </w:p>
+    <w:p>
+      <w:pPr>
+        <w:tabs>
+          <w:tab w:val="left" w:pos="2684"/>
+        </w:tabs>
+      </w:pPr>
+      <w:r>
+        <w:br/>
+      </w:r>
+      <w:r>
+        <w:drawing>
+          <wp:inline distT="0" distB="0" distL="0" distR="0" wp14:anchorId="569295A9" wp14:editId="7F63BDD6">
+            <wp:extent cx="2762636" cy="543001"/>
+            <wp:effectExtent l="0" t="0" r="0" b="9525"/>
+            <wp:docPr id="1781017747" name="Kuva 1" descr="Kuva, joka sisältää kohteen teksti, Fontti, kuvakaappaus, viiva&#10;&#10;Tekoälyn generoima sisältö voi olla virheellistä."/>
+            <wp:cNvGraphicFramePr>
+              <a:graphicFrameLocks xmlns:a="http://schemas.openxmlformats.org/drawingml/2006/main" noChangeAspect="1"/>
+            </wp:cNvGraphicFramePr>
+            <a:graphic xmlns:a="http://schemas.openxmlformats.org/drawingml/2006/main">
+              <a:graphicData uri="http://schemas.openxmlformats.org/drawingml/2006/picture">
+                <pic:pic xmlns:pic="http://schemas.openxmlformats.org/drawingml/2006/picture">
+                  <pic:nvPicPr>
+                    <pic:cNvPr id="1781017747" name="Kuva 1" descr="Kuva, joka sisältää kohteen teksti, Fontti, kuvakaappaus, viiva&#10;&#10;Tekoälyn generoima sisältö voi olla virheellistä."/>
+                    <pic:cNvPicPr/>
+                  </pic:nvPicPr>
+                  <pic:blipFill>
+                    <a:blip r:embed="rId22"/>
+                    <a:stretch>
+                      <a:fillRect/>
+                    </a:stretch>
+                  </pic:blipFill>
+                  <pic:spPr>
+                    <a:xfrm>
+                      <a:off x="0" y="0"/>
+                      <a:ext cx="2762636" cy="543001"/>
+                    </a:xfrm>
+                    <a:prstGeom prst="rect">
+                      <a:avLst/>
+                    </a:prstGeom>
+                  </pic:spPr>
+                </pic:pic>
+              </a:graphicData>
+            </a:graphic>
+          </wp:inline>
+        </w:drawing>
+      </w:r>
+      <w:r>
+        <w:br/>
+      </w:r>
+      <w:r>
+        <w:lastRenderedPageBreak/>
+        <w:br/>
+        <w:t>Tämän lisäksi</w:t>
+      </w:r>
+      <w:r>
+        <w:t xml:space="preserve"> on tiedostoon CSVEventProvider.java </w:t>
+      </w:r>
+      <w:r>
+        <w:t xml:space="preserve">nyt </w:t>
+      </w:r>
+      <w:r>
+        <w:t>lisätty</w:t>
+      </w:r>
+      <w:r>
+        <w:t xml:space="preserve"> </w:t>
+      </w:r>
+      <w:proofErr w:type="spellStart"/>
+      <w:r>
+        <w:t>CSVParser</w:t>
+      </w:r>
+      <w:proofErr w:type="spellEnd"/>
+      <w:r>
+        <w:t xml:space="preserve"> lisätyistä kirjastoista</w:t>
+      </w:r>
+      <w:r>
+        <w:t xml:space="preserve">, joka </w:t>
+      </w:r>
+      <w:r>
+        <w:t>koittaa l</w:t>
+      </w:r>
+      <w:r>
+        <w:t xml:space="preserve">ukea CSV-tiedoston </w:t>
+      </w:r>
+      <w:proofErr w:type="spellStart"/>
+      <w:r>
+        <w:t>path</w:t>
+      </w:r>
+      <w:proofErr w:type="spellEnd"/>
+      <w:r>
+        <w:t xml:space="preserve">-muuttujasta, joka sisältää tiedoston sijainnin. </w:t>
+      </w:r>
+      <w:r>
+        <w:t xml:space="preserve">Mikäli tiedosto löytyy ja siihen on lukemisoikeus, </w:t>
+      </w:r>
+      <w:r>
+        <w:t xml:space="preserve">luetaan jokainen rivi ja kutsutaan </w:t>
+      </w:r>
+      <w:proofErr w:type="spellStart"/>
+      <w:r>
+        <w:t>event</w:t>
+      </w:r>
+      <w:proofErr w:type="spellEnd"/>
+      <w:r>
+        <w:t xml:space="preserve">-funktiota ja muokataan rivi tapahtumaksi. </w:t>
+      </w:r>
+      <w:r>
+        <w:t>Tämän jälkeen tallennetaan juuri luotu tapahtuma listaan ja lopuksi t</w:t>
+      </w:r>
+      <w:r>
+        <w:t xml:space="preserve">ulostetaan tämä lista pihalle. </w:t>
+      </w:r>
+      <w:r>
+        <w:t xml:space="preserve">Myös </w:t>
+      </w:r>
+      <w:proofErr w:type="spellStart"/>
+      <w:r>
+        <w:t>private</w:t>
+      </w:r>
+      <w:proofErr w:type="spellEnd"/>
+      <w:r>
+        <w:t xml:space="preserve"> </w:t>
+      </w:r>
+      <w:proofErr w:type="spellStart"/>
+      <w:r>
+        <w:t>event</w:t>
+      </w:r>
+      <w:proofErr w:type="spellEnd"/>
+      <w:r>
+        <w:t xml:space="preserve"> </w:t>
+      </w:r>
+      <w:proofErr w:type="spellStart"/>
+      <w:r>
+        <w:t>makeEvent</w:t>
+      </w:r>
+      <w:proofErr w:type="spellEnd"/>
+      <w:r>
+        <w:t xml:space="preserve"> funktiota on täytynyt muokkaa, jotta </w:t>
+      </w:r>
+      <w:proofErr w:type="spellStart"/>
+      <w:r>
+        <w:t>C</w:t>
+      </w:r>
+      <w:r>
+        <w:t>SVParser</w:t>
+      </w:r>
+      <w:proofErr w:type="spellEnd"/>
+      <w:r>
+        <w:t xml:space="preserve"> toimii oikein. </w:t>
+      </w:r>
+      <w:r>
+        <w:t>Tänne on tarvinnut muokata syötteen tyyppi</w:t>
+      </w:r>
+      <w:r>
+        <w:t xml:space="preserve"> </w:t>
+      </w:r>
+      <w:proofErr w:type="spellStart"/>
+      <w:r>
+        <w:t>CSVRecord</w:t>
+      </w:r>
+      <w:proofErr w:type="spellEnd"/>
+      <w:r>
+        <w:t xml:space="preserve"> tyypiksi</w:t>
+      </w:r>
+      <w:r>
+        <w:t xml:space="preserve">, jotta </w:t>
+      </w:r>
+      <w:r>
+        <w:t xml:space="preserve">tallennettu </w:t>
+      </w:r>
+      <w:proofErr w:type="spellStart"/>
+      <w:r>
+        <w:t>CSVRecord</w:t>
+      </w:r>
+      <w:proofErr w:type="spellEnd"/>
+      <w:r>
+        <w:t xml:space="preserve">-muuttuja voidaan käsitellä </w:t>
+      </w:r>
+      <w:proofErr w:type="spellStart"/>
+      <w:r>
+        <w:t>String</w:t>
+      </w:r>
+      <w:proofErr w:type="spellEnd"/>
+      <w:r>
+        <w:t xml:space="preserve"> muuttujan sijasta. </w:t>
+      </w:r>
+      <w:r>
+        <w:t xml:space="preserve">Tämän jälkeen poistettiin ei tarpeellinen </w:t>
+      </w:r>
+      <w:proofErr w:type="spellStart"/>
+      <w:r>
+        <w:t>string-split</w:t>
+      </w:r>
+      <w:proofErr w:type="spellEnd"/>
+      <w:r>
+        <w:t xml:space="preserve"> koodista</w:t>
+      </w:r>
+      <w:r>
+        <w:t xml:space="preserve"> tässä k</w:t>
+      </w:r>
+      <w:r>
+        <w:t xml:space="preserve">ohtaa, koska </w:t>
+      </w:r>
+      <w:proofErr w:type="spellStart"/>
+      <w:r>
+        <w:t>record</w:t>
+      </w:r>
+      <w:proofErr w:type="spellEnd"/>
+      <w:r>
+        <w:t>-muuttujassa ne on purettu jo valmiiksi</w:t>
+      </w:r>
+      <w:r>
+        <w:t>.</w:t>
+      </w:r>
+      <w:r>
+        <w:t xml:space="preserve"> Today.java tiedostossa ollaan lisätty tiedostoon dynaaminen sijainnin haku ja käytetään </w:t>
+      </w:r>
+      <w:proofErr w:type="spellStart"/>
+      <w:r>
+        <w:t>Path</w:t>
+      </w:r>
+      <w:proofErr w:type="spellEnd"/>
+      <w:r>
+        <w:t xml:space="preserve"> muuttujaa, jolla voidaan hakea käyttäjän kotikansiosta </w:t>
+      </w:r>
+      <w:proofErr w:type="spellStart"/>
+      <w:r>
+        <w:t>today</w:t>
+      </w:r>
+      <w:proofErr w:type="spellEnd"/>
+      <w:r>
+        <w:t xml:space="preserve"> kansio ja tämän kansion sisältä events.csv tiedosto. Tämän lisäksi lisättiin tarkistus, tiedoston löytämiseen. Mikäli tiedostoa ei löydy tai sitä ei saada avattua palautetaan käyttäjälle virhe tästä ja suljetaan ohjelma hallitusti.</w:t>
+      </w:r>
+    </w:p>
+    <w:p>
+      <w:pPr>
+        <w:tabs>
+          <w:tab w:val="left" w:pos="2684"/>
+        </w:tabs>
+      </w:pPr>
+    </w:p>
+    <w:p>
+      <w:pPr>
+        <w:tabs>
+          <w:tab w:val="left" w:pos="2684"/>
+        </w:tabs>
+      </w:pPr>
+      <w:r>
+        <w:t>Lähdekoodi:</w:t>
+      </w:r>
+      <w:r>
+        <w:br/>
+      </w:r>
     </w:p>
     <w:sectPr>
       <w:pgSz w:w="11906" w:h="16838" w:code="9"/>
@@ -2183,7 +2598,7 @@
     </w:lvl>
   </w:abstractNum>
   <w:abstractNum w:abstractNumId="1" w15:restartNumberingAfterBreak="0">
-    <w:nsid w:val="526C52E0"/>
+    <w:nsid w:val="0C820267"/>
     <w:multiLevelType w:val="multilevel"/>
     <w:tmpl w:val="4A120F24"/>
     <w:lvl w:ilvl="0">
@@ -2295,10 +2710,242 @@
       </w:rPr>
     </w:lvl>
   </w:abstractNum>
+  <w:abstractNum w:abstractNumId="2" w15:restartNumberingAfterBreak="0">
+    <w:nsid w:val="1ED1740D"/>
+    <w:multiLevelType w:val="multilevel"/>
+    <w:tmpl w:val="4A120F24"/>
+    <w:lvl w:ilvl="0">
+      <w:start w:val="1"/>
+      <w:numFmt w:val="decimal"/>
+      <w:lvlText w:val="%1"/>
+      <w:lvlJc w:val="left"/>
+      <w:pPr>
+        <w:ind w:left="480" w:hanging="480"/>
+      </w:pPr>
+      <w:rPr>
+        <w:rFonts w:hint="default"/>
+      </w:rPr>
+    </w:lvl>
+    <w:lvl w:ilvl="1">
+      <w:start w:val="1"/>
+      <w:numFmt w:val="decimal"/>
+      <w:lvlText w:val="%1.%2"/>
+      <w:lvlJc w:val="left"/>
+      <w:pPr>
+        <w:ind w:left="720" w:hanging="720"/>
+      </w:pPr>
+      <w:rPr>
+        <w:rFonts w:hint="default"/>
+      </w:rPr>
+    </w:lvl>
+    <w:lvl w:ilvl="2">
+      <w:start w:val="1"/>
+      <w:numFmt w:val="decimal"/>
+      <w:lvlText w:val="%1.%2.%3"/>
+      <w:lvlJc w:val="left"/>
+      <w:pPr>
+        <w:ind w:left="720" w:hanging="720"/>
+      </w:pPr>
+      <w:rPr>
+        <w:rFonts w:hint="default"/>
+      </w:rPr>
+    </w:lvl>
+    <w:lvl w:ilvl="3">
+      <w:start w:val="1"/>
+      <w:numFmt w:val="decimal"/>
+      <w:lvlText w:val="%1.%2.%3.%4"/>
+      <w:lvlJc w:val="left"/>
+      <w:pPr>
+        <w:ind w:left="1080" w:hanging="1080"/>
+      </w:pPr>
+      <w:rPr>
+        <w:rFonts w:hint="default"/>
+      </w:rPr>
+    </w:lvl>
+    <w:lvl w:ilvl="4">
+      <w:start w:val="1"/>
+      <w:numFmt w:val="decimal"/>
+      <w:lvlText w:val="%1.%2.%3.%4.%5"/>
+      <w:lvlJc w:val="left"/>
+      <w:pPr>
+        <w:ind w:left="1440" w:hanging="1440"/>
+      </w:pPr>
+      <w:rPr>
+        <w:rFonts w:hint="default"/>
+      </w:rPr>
+    </w:lvl>
+    <w:lvl w:ilvl="5">
+      <w:start w:val="1"/>
+      <w:numFmt w:val="decimal"/>
+      <w:lvlText w:val="%1.%2.%3.%4.%5.%6"/>
+      <w:lvlJc w:val="left"/>
+      <w:pPr>
+        <w:ind w:left="1440" w:hanging="1440"/>
+      </w:pPr>
+      <w:rPr>
+        <w:rFonts w:hint="default"/>
+      </w:rPr>
+    </w:lvl>
+    <w:lvl w:ilvl="6">
+      <w:start w:val="1"/>
+      <w:numFmt w:val="decimal"/>
+      <w:lvlText w:val="%1.%2.%3.%4.%5.%6.%7"/>
+      <w:lvlJc w:val="left"/>
+      <w:pPr>
+        <w:ind w:left="1800" w:hanging="1800"/>
+      </w:pPr>
+      <w:rPr>
+        <w:rFonts w:hint="default"/>
+      </w:rPr>
+    </w:lvl>
+    <w:lvl w:ilvl="7">
+      <w:start w:val="1"/>
+      <w:numFmt w:val="decimal"/>
+      <w:lvlText w:val="%1.%2.%3.%4.%5.%6.%7.%8"/>
+      <w:lvlJc w:val="left"/>
+      <w:pPr>
+        <w:ind w:left="2160" w:hanging="2160"/>
+      </w:pPr>
+      <w:rPr>
+        <w:rFonts w:hint="default"/>
+      </w:rPr>
+    </w:lvl>
+    <w:lvl w:ilvl="8">
+      <w:start w:val="1"/>
+      <w:numFmt w:val="decimal"/>
+      <w:lvlText w:val="%1.%2.%3.%4.%5.%6.%7.%8.%9"/>
+      <w:lvlJc w:val="left"/>
+      <w:pPr>
+        <w:ind w:left="2160" w:hanging="2160"/>
+      </w:pPr>
+      <w:rPr>
+        <w:rFonts w:hint="default"/>
+      </w:rPr>
+    </w:lvl>
+  </w:abstractNum>
+  <w:abstractNum w:abstractNumId="3" w15:restartNumberingAfterBreak="0">
+    <w:nsid w:val="526C52E0"/>
+    <w:multiLevelType w:val="multilevel"/>
+    <w:tmpl w:val="4A120F24"/>
+    <w:lvl w:ilvl="0">
+      <w:start w:val="1"/>
+      <w:numFmt w:val="decimal"/>
+      <w:lvlText w:val="%1"/>
+      <w:lvlJc w:val="left"/>
+      <w:pPr>
+        <w:ind w:left="480" w:hanging="480"/>
+      </w:pPr>
+      <w:rPr>
+        <w:rFonts w:hint="default"/>
+      </w:rPr>
+    </w:lvl>
+    <w:lvl w:ilvl="1">
+      <w:start w:val="1"/>
+      <w:numFmt w:val="decimal"/>
+      <w:lvlText w:val="%1.%2"/>
+      <w:lvlJc w:val="left"/>
+      <w:pPr>
+        <w:ind w:left="720" w:hanging="720"/>
+      </w:pPr>
+      <w:rPr>
+        <w:rFonts w:hint="default"/>
+      </w:rPr>
+    </w:lvl>
+    <w:lvl w:ilvl="2">
+      <w:start w:val="1"/>
+      <w:numFmt w:val="decimal"/>
+      <w:lvlText w:val="%1.%2.%3"/>
+      <w:lvlJc w:val="left"/>
+      <w:pPr>
+        <w:ind w:left="720" w:hanging="720"/>
+      </w:pPr>
+      <w:rPr>
+        <w:rFonts w:hint="default"/>
+      </w:rPr>
+    </w:lvl>
+    <w:lvl w:ilvl="3">
+      <w:start w:val="1"/>
+      <w:numFmt w:val="decimal"/>
+      <w:lvlText w:val="%1.%2.%3.%4"/>
+      <w:lvlJc w:val="left"/>
+      <w:pPr>
+        <w:ind w:left="1080" w:hanging="1080"/>
+      </w:pPr>
+      <w:rPr>
+        <w:rFonts w:hint="default"/>
+      </w:rPr>
+    </w:lvl>
+    <w:lvl w:ilvl="4">
+      <w:start w:val="1"/>
+      <w:numFmt w:val="decimal"/>
+      <w:lvlText w:val="%1.%2.%3.%4.%5"/>
+      <w:lvlJc w:val="left"/>
+      <w:pPr>
+        <w:ind w:left="1440" w:hanging="1440"/>
+      </w:pPr>
+      <w:rPr>
+        <w:rFonts w:hint="default"/>
+      </w:rPr>
+    </w:lvl>
+    <w:lvl w:ilvl="5">
+      <w:start w:val="1"/>
+      <w:numFmt w:val="decimal"/>
+      <w:lvlText w:val="%1.%2.%3.%4.%5.%6"/>
+      <w:lvlJc w:val="left"/>
+      <w:pPr>
+        <w:ind w:left="1440" w:hanging="1440"/>
+      </w:pPr>
+      <w:rPr>
+        <w:rFonts w:hint="default"/>
+      </w:rPr>
+    </w:lvl>
+    <w:lvl w:ilvl="6">
+      <w:start w:val="1"/>
+      <w:numFmt w:val="decimal"/>
+      <w:lvlText w:val="%1.%2.%3.%4.%5.%6.%7"/>
+      <w:lvlJc w:val="left"/>
+      <w:pPr>
+        <w:ind w:left="1800" w:hanging="1800"/>
+      </w:pPr>
+      <w:rPr>
+        <w:rFonts w:hint="default"/>
+      </w:rPr>
+    </w:lvl>
+    <w:lvl w:ilvl="7">
+      <w:start w:val="1"/>
+      <w:numFmt w:val="decimal"/>
+      <w:lvlText w:val="%1.%2.%3.%4.%5.%6.%7.%8"/>
+      <w:lvlJc w:val="left"/>
+      <w:pPr>
+        <w:ind w:left="2160" w:hanging="2160"/>
+      </w:pPr>
+      <w:rPr>
+        <w:rFonts w:hint="default"/>
+      </w:rPr>
+    </w:lvl>
+    <w:lvl w:ilvl="8">
+      <w:start w:val="1"/>
+      <w:numFmt w:val="decimal"/>
+      <w:lvlText w:val="%1.%2.%3.%4.%5.%6.%7.%8.%9"/>
+      <w:lvlJc w:val="left"/>
+      <w:pPr>
+        <w:ind w:left="2160" w:hanging="2160"/>
+      </w:pPr>
+      <w:rPr>
+        <w:rFonts w:hint="default"/>
+      </w:rPr>
+    </w:lvl>
+  </w:abstractNum>
   <w:num w:numId="1" w16cid:durableId="1669021683">
     <w:abstractNumId w:val="0"/>
   </w:num>
   <w:num w:numId="2" w16cid:durableId="196701011">
+    <w:abstractNumId w:val="3"/>
+  </w:num>
+  <w:num w:numId="3" w16cid:durableId="1852720843">
+    <w:abstractNumId w:val="2"/>
+  </w:num>
+  <w:num w:numId="4" w16cid:durableId="1208101241">
     <w:abstractNumId w:val="1"/>
   </w:num>
 </w:numbering>

</xml_diff>